<commit_message>
soh document, update format.
Signed-off-by: daoweifan <daowei.fan@delphi.com>
</commit_message>
<xml_diff>
--- a/document/Report/Chery_SOH_TestReport_20150624.docx
+++ b/document/Report/Chery_SOH_TestReport_20150624.docx
@@ -140,8 +140,6 @@
           <w:lang w:eastAsia="zh-CN"/>
         </w:rPr>
       </w:pPr>
-      <w:bookmarkStart w:id="4" w:name="_GoBack"/>
-      <w:bookmarkEnd w:id="4"/>
     </w:p>
     <w:p/>
     <w:p>
@@ -188,6 +186,7 @@
           <w:lang w:eastAsia="zh-CN"/>
         </w:rPr>
       </w:pPr>
+      <w:proofErr w:type="gramStart"/>
       <w:r>
         <w:rPr>
           <w:rFonts w:hint="eastAsia"/>
@@ -201,16 +200,34 @@
           <w:sz w:val="32"/>
           <w:szCs w:val="32"/>
         </w:rPr>
-        <w:t>(State of Health)</w:t>
-      </w:r>
-      <w:r>
-        <w:rPr>
-          <w:rFonts w:hint="eastAsia"/>
+        <w:t>(</w:t>
+      </w:r>
+      <w:proofErr w:type="gramEnd"/>
+      <w:r>
+        <w:rPr>
           <w:sz w:val="32"/>
           <w:szCs w:val="32"/>
         </w:rPr>
-        <w:t xml:space="preserve"> Functinal</w:t>
-      </w:r>
+        <w:t>State of Health)</w:t>
+      </w:r>
+      <w:r>
+        <w:rPr>
+          <w:rFonts w:hint="eastAsia"/>
+          <w:sz w:val="32"/>
+          <w:szCs w:val="32"/>
+        </w:rPr>
+        <w:t xml:space="preserve"> </w:t>
+      </w:r>
+      <w:proofErr w:type="spellStart"/>
+      <w:r>
+        <w:rPr>
+          <w:rFonts w:hint="eastAsia"/>
+          <w:sz w:val="32"/>
+          <w:szCs w:val="32"/>
+        </w:rPr>
+        <w:t>Functinal</w:t>
+      </w:r>
+      <w:proofErr w:type="spellEnd"/>
     </w:p>
     <w:p/>
     <w:p>
@@ -557,11 +574,9 @@
       </w:pPr>
     </w:p>
     <w:p>
-      <w:r>
-        <w:br w:type="page"/>
-      </w:r>
-      <w:r>
-        <w:lastRenderedPageBreak/>
+      <w:bookmarkStart w:id="4" w:name="_GoBack"/>
+      <w:bookmarkEnd w:id="4"/>
+      <w:r>
         <w:br w:type="page"/>
       </w:r>
     </w:p>
@@ -2833,7 +2848,17 @@
               <w:t>1</w:t>
             </w:r>
             <w:r>
-              <w:t xml:space="preserve"> ms); store current time from </w:t>
+              <w:t xml:space="preserve"> </w:t>
+            </w:r>
+            <w:proofErr w:type="spellStart"/>
+            <w:proofErr w:type="gramStart"/>
+            <w:r>
+              <w:t>ms</w:t>
+            </w:r>
+            <w:proofErr w:type="spellEnd"/>
+            <w:proofErr w:type="gramEnd"/>
+            <w:r>
+              <w:t xml:space="preserve">); store current time from </w:t>
             </w:r>
             <w:r>
               <w:rPr>
@@ -2860,7 +2885,15 @@
               <w:t>40</w:t>
             </w:r>
             <w:r>
-              <w:t xml:space="preserve"> ms).  </w:t>
+              <w:t xml:space="preserve"> </w:t>
+            </w:r>
+            <w:proofErr w:type="spellStart"/>
+            <w:r>
+              <w:t>ms</w:t>
+            </w:r>
+            <w:proofErr w:type="spellEnd"/>
+            <w:r>
+              <w:t xml:space="preserve">).  </w:t>
             </w:r>
           </w:p>
         </w:tc>
@@ -3083,7 +3116,21 @@
               <w:rPr>
                 <w:rFonts w:hint="eastAsia"/>
               </w:rPr>
-              <w:t xml:space="preserve">Expected Freq (818 </w:t>
+              <w:t xml:space="preserve">Expected </w:t>
+            </w:r>
+            <w:proofErr w:type="spellStart"/>
+            <w:r>
+              <w:rPr>
+                <w:rFonts w:hint="eastAsia"/>
+              </w:rPr>
+              <w:t>Freq</w:t>
+            </w:r>
+            <w:proofErr w:type="spellEnd"/>
+            <w:r>
+              <w:rPr>
+                <w:rFonts w:hint="eastAsia"/>
+              </w:rPr>
+              <w:t xml:space="preserve"> (818 </w:t>
             </w:r>
             <w:r>
               <w:t>Hz</w:t>
@@ -3179,7 +3226,21 @@
               <w:rPr>
                 <w:rFonts w:hint="eastAsia"/>
               </w:rPr>
-              <w:t>ECT module is validated against TCNT timer and PIT timer by input capture of 58x.</w:t>
+              <w:t xml:space="preserve">ECT module is validated against TCNT timer and PIT timer by input capture of </w:t>
+            </w:r>
+            <w:proofErr w:type="gramStart"/>
+            <w:r>
+              <w:rPr>
+                <w:rFonts w:hint="eastAsia"/>
+              </w:rPr>
+              <w:t>58x</w:t>
+            </w:r>
+            <w:proofErr w:type="gramEnd"/>
+            <w:r>
+              <w:rPr>
+                <w:rFonts w:hint="eastAsia"/>
+              </w:rPr>
+              <w:t>.</w:t>
             </w:r>
           </w:p>
         </w:tc>
@@ -3212,7 +3273,23 @@
           <w:rFonts w:hint="eastAsia"/>
           <w:color w:val="auto"/>
         </w:rPr>
-        <w:t>Software Data Structure And Variables</w:t>
+        <w:t xml:space="preserve">Software Data Structure </w:t>
+      </w:r>
+      <w:proofErr w:type="gramStart"/>
+      <w:r>
+        <w:rPr>
+          <w:rFonts w:hint="eastAsia"/>
+          <w:color w:val="auto"/>
+        </w:rPr>
+        <w:t>And</w:t>
+      </w:r>
+      <w:proofErr w:type="gramEnd"/>
+      <w:r>
+        <w:rPr>
+          <w:rFonts w:hint="eastAsia"/>
+          <w:color w:val="auto"/>
+        </w:rPr>
+        <w:t xml:space="preserve"> Variables</w:t>
       </w:r>
       <w:bookmarkEnd w:id="11"/>
       <w:bookmarkEnd w:id="12"/>
@@ -3230,29 +3307,33 @@
           <w:szCs w:val="20"/>
         </w:rPr>
       </w:pPr>
+      <w:proofErr w:type="spellStart"/>
+      <w:proofErr w:type="gramStart"/>
       <w:r>
         <w:rPr>
           <w:sz w:val="20"/>
           <w:szCs w:val="20"/>
         </w:rPr>
-        <w:t>typedef union Soh_Fault_Log_Tag</w:t>
-      </w:r>
-    </w:p>
-    <w:p>
-      <w:pPr>
-        <w:spacing w:after="0" w:line="360" w:lineRule="auto"/>
+        <w:t>typedef</w:t>
+      </w:r>
+      <w:proofErr w:type="spellEnd"/>
+      <w:proofErr w:type="gramEnd"/>
+      <w:r>
         <w:rPr>
           <w:sz w:val="20"/>
           <w:szCs w:val="20"/>
         </w:rPr>
-      </w:pPr>
+        <w:t xml:space="preserve"> union </w:t>
+      </w:r>
+      <w:proofErr w:type="spellStart"/>
       <w:r>
         <w:rPr>
           <w:sz w:val="20"/>
           <w:szCs w:val="20"/>
         </w:rPr>
-        <w:t>{</w:t>
-      </w:r>
+        <w:t>Soh_Fault_Log_Tag</w:t>
+      </w:r>
+      <w:proofErr w:type="spellEnd"/>
     </w:p>
     <w:p>
       <w:pPr>
@@ -3267,8 +3348,7 @@
           <w:sz w:val="20"/>
           <w:szCs w:val="20"/>
         </w:rPr>
-        <w:tab/>
-        <w:t>uint16_t Word; /* ETC SOH fault code */</w:t>
+        <w:t>{</w:t>
       </w:r>
     </w:p>
     <w:p>
@@ -3285,22 +3365,64 @@
           <w:szCs w:val="20"/>
         </w:rPr>
         <w:tab/>
-        <w:t>struct</w:t>
-      </w:r>
-    </w:p>
-    <w:p>
-      <w:pPr>
-        <w:spacing w:after="0" w:line="360" w:lineRule="auto"/>
+      </w:r>
+      <w:proofErr w:type="gramStart"/>
+      <w:r>
         <w:rPr>
           <w:sz w:val="20"/>
           <w:szCs w:val="20"/>
         </w:rPr>
-      </w:pPr>
+        <w:t>uint16_t</w:t>
+      </w:r>
+      <w:proofErr w:type="gramEnd"/>
       <w:r>
         <w:rPr>
           <w:sz w:val="20"/>
           <w:szCs w:val="20"/>
         </w:rPr>
+        <w:t xml:space="preserve"> Word; /* ETC SOH fault code */</w:t>
+      </w:r>
+    </w:p>
+    <w:p>
+      <w:pPr>
+        <w:spacing w:after="0" w:line="360" w:lineRule="auto"/>
+        <w:rPr>
+          <w:sz w:val="20"/>
+          <w:szCs w:val="20"/>
+        </w:rPr>
+      </w:pPr>
+      <w:r>
+        <w:rPr>
+          <w:sz w:val="20"/>
+          <w:szCs w:val="20"/>
+        </w:rPr>
+        <w:tab/>
+      </w:r>
+      <w:proofErr w:type="spellStart"/>
+      <w:proofErr w:type="gramStart"/>
+      <w:r>
+        <w:rPr>
+          <w:sz w:val="20"/>
+          <w:szCs w:val="20"/>
+        </w:rPr>
+        <w:t>struct</w:t>
+      </w:r>
+      <w:proofErr w:type="spellEnd"/>
+      <w:proofErr w:type="gramEnd"/>
+    </w:p>
+    <w:p>
+      <w:pPr>
+        <w:spacing w:after="0" w:line="360" w:lineRule="auto"/>
+        <w:rPr>
+          <w:sz w:val="20"/>
+          <w:szCs w:val="20"/>
+        </w:rPr>
+      </w:pPr>
+      <w:r>
+        <w:rPr>
+          <w:sz w:val="20"/>
+          <w:szCs w:val="20"/>
+        </w:rPr>
         <w:tab/>
         <w:t>{</w:t>
       </w:r>
@@ -3326,16 +3448,16 @@
           <w:szCs w:val="20"/>
         </w:rPr>
         <w:tab/>
-        <w:t>bitfield8_t</w:t>
-      </w:r>
+      </w:r>
+      <w:proofErr w:type="gramStart"/>
       <w:r>
         <w:rPr>
           <w:sz w:val="20"/>
           <w:szCs w:val="20"/>
         </w:rPr>
-        <w:tab/>
-        <w:t xml:space="preserve">SysClkFail </w:t>
-      </w:r>
+        <w:t>bitfield8_t</w:t>
+      </w:r>
+      <w:proofErr w:type="gramEnd"/>
       <w:r>
         <w:rPr>
           <w:sz w:val="20"/>
@@ -3343,11 +3465,34 @@
         </w:rPr>
         <w:tab/>
       </w:r>
+      <w:proofErr w:type="spellStart"/>
       <w:r>
         <w:rPr>
           <w:sz w:val="20"/>
           <w:szCs w:val="20"/>
         </w:rPr>
+        <w:t>SysClkFail</w:t>
+      </w:r>
+      <w:proofErr w:type="spellEnd"/>
+      <w:r>
+        <w:rPr>
+          <w:sz w:val="20"/>
+          <w:szCs w:val="20"/>
+        </w:rPr>
+        <w:t xml:space="preserve"> </w:t>
+      </w:r>
+      <w:r>
+        <w:rPr>
+          <w:sz w:val="20"/>
+          <w:szCs w:val="20"/>
+        </w:rPr>
+        <w:tab/>
+      </w:r>
+      <w:r>
+        <w:rPr>
+          <w:sz w:val="20"/>
+          <w:szCs w:val="20"/>
+        </w:rPr>
         <w:tab/>
         <w:t xml:space="preserve">    : 1; /* System clock frequency error */</w:t>
       </w:r>
@@ -3373,37 +3518,682 @@
           <w:szCs w:val="20"/>
         </w:rPr>
         <w:tab/>
-        <w:t>bitfield8_t</w:t>
-      </w:r>
+      </w:r>
+      <w:proofErr w:type="gramStart"/>
       <w:r>
         <w:rPr>
           <w:sz w:val="20"/>
           <w:szCs w:val="20"/>
         </w:rPr>
-        <w:tab/>
-        <w:t>SohIrqSrcFail       : 1; /* Interrupt source error */</w:t>
-      </w:r>
-    </w:p>
-    <w:p>
-      <w:pPr>
-        <w:spacing w:after="0" w:line="360" w:lineRule="auto"/>
+        <w:t>bitfield8_t</w:t>
+      </w:r>
+      <w:proofErr w:type="gramEnd"/>
+      <w:r>
         <w:rPr>
           <w:sz w:val="20"/>
           <w:szCs w:val="20"/>
         </w:rPr>
-      </w:pPr>
+        <w:tab/>
+      </w:r>
+      <w:proofErr w:type="spellStart"/>
       <w:r>
         <w:rPr>
           <w:sz w:val="20"/>
           <w:szCs w:val="20"/>
         </w:rPr>
-        <w:tab/>
-      </w:r>
+        <w:t>SohIrqSrcFail</w:t>
+      </w:r>
+      <w:proofErr w:type="spellEnd"/>
       <w:r>
         <w:rPr>
           <w:sz w:val="20"/>
           <w:szCs w:val="20"/>
         </w:rPr>
+        <w:t xml:space="preserve">       : 1; /* Interrupt source error */</w:t>
+      </w:r>
+    </w:p>
+    <w:p>
+      <w:pPr>
+        <w:spacing w:after="0" w:line="360" w:lineRule="auto"/>
+        <w:rPr>
+          <w:sz w:val="20"/>
+          <w:szCs w:val="20"/>
+        </w:rPr>
+      </w:pPr>
+      <w:r>
+        <w:rPr>
+          <w:sz w:val="20"/>
+          <w:szCs w:val="20"/>
+        </w:rPr>
+        <w:tab/>
+      </w:r>
+      <w:r>
+        <w:rPr>
+          <w:sz w:val="20"/>
+          <w:szCs w:val="20"/>
+        </w:rPr>
+        <w:tab/>
+      </w:r>
+      <w:proofErr w:type="gramStart"/>
+      <w:r>
+        <w:rPr>
+          <w:sz w:val="20"/>
+          <w:szCs w:val="20"/>
+        </w:rPr>
+        <w:t>bitfield8_t</w:t>
+      </w:r>
+      <w:proofErr w:type="gramEnd"/>
+      <w:r>
+        <w:rPr>
+          <w:sz w:val="20"/>
+          <w:szCs w:val="20"/>
+        </w:rPr>
+        <w:tab/>
+      </w:r>
+      <w:proofErr w:type="spellStart"/>
+      <w:r>
+        <w:rPr>
+          <w:sz w:val="20"/>
+          <w:szCs w:val="20"/>
+        </w:rPr>
+        <w:t>SysTmrFail</w:t>
+      </w:r>
+      <w:proofErr w:type="spellEnd"/>
+      <w:r>
+        <w:rPr>
+          <w:sz w:val="20"/>
+          <w:szCs w:val="20"/>
+        </w:rPr>
+        <w:tab/>
+      </w:r>
+      <w:r>
+        <w:rPr>
+          <w:sz w:val="20"/>
+          <w:szCs w:val="20"/>
+        </w:rPr>
+        <w:tab/>
+        <w:t xml:space="preserve">    : 1; /* System timer error */</w:t>
+      </w:r>
+    </w:p>
+    <w:p>
+      <w:pPr>
+        <w:spacing w:after="0" w:line="360" w:lineRule="auto"/>
+        <w:rPr>
+          <w:sz w:val="20"/>
+          <w:szCs w:val="20"/>
+        </w:rPr>
+      </w:pPr>
+      <w:r>
+        <w:rPr>
+          <w:sz w:val="20"/>
+          <w:szCs w:val="20"/>
+        </w:rPr>
+        <w:tab/>
+      </w:r>
+      <w:r>
+        <w:rPr>
+          <w:sz w:val="20"/>
+          <w:szCs w:val="20"/>
+        </w:rPr>
+        <w:tab/>
+      </w:r>
+      <w:proofErr w:type="gramStart"/>
+      <w:r>
+        <w:rPr>
+          <w:sz w:val="20"/>
+          <w:szCs w:val="20"/>
+        </w:rPr>
+        <w:t>bitfield8_t</w:t>
+      </w:r>
+      <w:proofErr w:type="gramEnd"/>
+      <w:r>
+        <w:rPr>
+          <w:sz w:val="20"/>
+          <w:szCs w:val="20"/>
+        </w:rPr>
+        <w:tab/>
+      </w:r>
+      <w:proofErr w:type="spellStart"/>
+      <w:r>
+        <w:rPr>
+          <w:sz w:val="20"/>
+          <w:szCs w:val="20"/>
+        </w:rPr>
+        <w:t>SohSeqFail</w:t>
+      </w:r>
+      <w:proofErr w:type="spellEnd"/>
+      <w:r>
+        <w:rPr>
+          <w:sz w:val="20"/>
+          <w:szCs w:val="20"/>
+        </w:rPr>
+        <w:t xml:space="preserve">          : 1; /* Test sequence error */</w:t>
+      </w:r>
+    </w:p>
+    <w:p>
+      <w:pPr>
+        <w:spacing w:after="0" w:line="360" w:lineRule="auto"/>
+        <w:rPr>
+          <w:sz w:val="20"/>
+          <w:szCs w:val="20"/>
+        </w:rPr>
+      </w:pPr>
+      <w:r>
+        <w:rPr>
+          <w:sz w:val="20"/>
+          <w:szCs w:val="20"/>
+        </w:rPr>
+        <w:tab/>
+      </w:r>
+      <w:r>
+        <w:rPr>
+          <w:sz w:val="20"/>
+          <w:szCs w:val="20"/>
+        </w:rPr>
+        <w:tab/>
+      </w:r>
+      <w:proofErr w:type="gramStart"/>
+      <w:r>
+        <w:rPr>
+          <w:sz w:val="20"/>
+          <w:szCs w:val="20"/>
+        </w:rPr>
+        <w:t>bitfield8_t</w:t>
+      </w:r>
+      <w:proofErr w:type="gramEnd"/>
+      <w:r>
+        <w:rPr>
+          <w:sz w:val="20"/>
+          <w:szCs w:val="20"/>
+        </w:rPr>
+        <w:tab/>
+      </w:r>
+      <w:proofErr w:type="spellStart"/>
+      <w:r>
+        <w:rPr>
+          <w:sz w:val="20"/>
+          <w:szCs w:val="20"/>
+        </w:rPr>
+        <w:t>RtiFreqFail</w:t>
+      </w:r>
+      <w:proofErr w:type="spellEnd"/>
+      <w:r>
+        <w:rPr>
+          <w:sz w:val="20"/>
+          <w:szCs w:val="20"/>
+        </w:rPr>
+        <w:t xml:space="preserve">         : 1; /* RTI frequency error */</w:t>
+      </w:r>
+    </w:p>
+    <w:p>
+      <w:pPr>
+        <w:spacing w:after="0" w:line="360" w:lineRule="auto"/>
+        <w:rPr>
+          <w:sz w:val="20"/>
+          <w:szCs w:val="20"/>
+        </w:rPr>
+      </w:pPr>
+      <w:r>
+        <w:rPr>
+          <w:sz w:val="20"/>
+          <w:szCs w:val="20"/>
+        </w:rPr>
+        <w:tab/>
+      </w:r>
+      <w:r>
+        <w:rPr>
+          <w:sz w:val="20"/>
+          <w:szCs w:val="20"/>
+        </w:rPr>
+        <w:tab/>
+      </w:r>
+      <w:proofErr w:type="gramStart"/>
+      <w:r>
+        <w:rPr>
+          <w:sz w:val="20"/>
+          <w:szCs w:val="20"/>
+        </w:rPr>
+        <w:t>bitfield8_t</w:t>
+      </w:r>
+      <w:proofErr w:type="gramEnd"/>
+      <w:r>
+        <w:rPr>
+          <w:sz w:val="20"/>
+          <w:szCs w:val="20"/>
+        </w:rPr>
+        <w:tab/>
+      </w:r>
+      <w:proofErr w:type="spellStart"/>
+      <w:r>
+        <w:rPr>
+          <w:sz w:val="20"/>
+          <w:szCs w:val="20"/>
+        </w:rPr>
+        <w:t>LoopSeqFail</w:t>
+      </w:r>
+      <w:proofErr w:type="spellEnd"/>
+      <w:r>
+        <w:rPr>
+          <w:sz w:val="20"/>
+          <w:szCs w:val="20"/>
+        </w:rPr>
+        <w:tab/>
+      </w:r>
+      <w:r>
+        <w:rPr>
+          <w:sz w:val="20"/>
+          <w:szCs w:val="20"/>
+        </w:rPr>
+        <w:tab/>
+        <w:t xml:space="preserve">    : 1; /* CPU loop sequence error */</w:t>
+      </w:r>
+    </w:p>
+    <w:p>
+      <w:pPr>
+        <w:spacing w:after="0" w:line="360" w:lineRule="auto"/>
+        <w:rPr>
+          <w:sz w:val="20"/>
+          <w:szCs w:val="20"/>
+        </w:rPr>
+      </w:pPr>
+      <w:r>
+        <w:rPr>
+          <w:sz w:val="20"/>
+          <w:szCs w:val="20"/>
+        </w:rPr>
+        <w:tab/>
+      </w:r>
+      <w:r>
+        <w:rPr>
+          <w:sz w:val="20"/>
+          <w:szCs w:val="20"/>
+        </w:rPr>
+        <w:tab/>
+      </w:r>
+      <w:proofErr w:type="gramStart"/>
+      <w:r>
+        <w:rPr>
+          <w:sz w:val="20"/>
+          <w:szCs w:val="20"/>
+        </w:rPr>
+        <w:t>bitfield8_t</w:t>
+      </w:r>
+      <w:proofErr w:type="gramEnd"/>
+      <w:r>
+        <w:rPr>
+          <w:sz w:val="20"/>
+          <w:szCs w:val="20"/>
+        </w:rPr>
+        <w:tab/>
+      </w:r>
+      <w:proofErr w:type="spellStart"/>
+      <w:r>
+        <w:rPr>
+          <w:sz w:val="20"/>
+          <w:szCs w:val="20"/>
+        </w:rPr>
+        <w:t>CRCounterLow</w:t>
+      </w:r>
+      <w:proofErr w:type="spellEnd"/>
+      <w:r>
+        <w:rPr>
+          <w:sz w:val="20"/>
+          <w:szCs w:val="20"/>
+        </w:rPr>
+        <w:t xml:space="preserve">        : 1; /* SOH C&amp;R counter value low */</w:t>
+      </w:r>
+    </w:p>
+    <w:p>
+      <w:pPr>
+        <w:spacing w:after="0" w:line="360" w:lineRule="auto"/>
+        <w:rPr>
+          <w:sz w:val="20"/>
+          <w:szCs w:val="20"/>
+        </w:rPr>
+      </w:pPr>
+      <w:r>
+        <w:rPr>
+          <w:sz w:val="20"/>
+          <w:szCs w:val="20"/>
+        </w:rPr>
+        <w:tab/>
+      </w:r>
+      <w:r>
+        <w:rPr>
+          <w:sz w:val="20"/>
+          <w:szCs w:val="20"/>
+        </w:rPr>
+        <w:tab/>
+      </w:r>
+      <w:proofErr w:type="gramStart"/>
+      <w:r>
+        <w:rPr>
+          <w:sz w:val="20"/>
+          <w:szCs w:val="20"/>
+        </w:rPr>
+        <w:t>bitfield8_t</w:t>
+      </w:r>
+      <w:proofErr w:type="gramEnd"/>
+      <w:r>
+        <w:rPr>
+          <w:sz w:val="20"/>
+          <w:szCs w:val="20"/>
+        </w:rPr>
+        <w:tab/>
+      </w:r>
+      <w:proofErr w:type="spellStart"/>
+      <w:r>
+        <w:rPr>
+          <w:sz w:val="20"/>
+          <w:szCs w:val="20"/>
+        </w:rPr>
+        <w:t>ShutOffTimeExpire</w:t>
+      </w:r>
+      <w:proofErr w:type="spellEnd"/>
+      <w:r>
+        <w:rPr>
+          <w:sz w:val="20"/>
+          <w:szCs w:val="20"/>
+        </w:rPr>
+        <w:t xml:space="preserve">   : 1; /* Shutoff timer expired */</w:t>
+      </w:r>
+    </w:p>
+    <w:p>
+      <w:pPr>
+        <w:spacing w:after="0" w:line="360" w:lineRule="auto"/>
+        <w:rPr>
+          <w:sz w:val="20"/>
+          <w:szCs w:val="20"/>
+        </w:rPr>
+      </w:pPr>
+      <w:r>
+        <w:rPr>
+          <w:sz w:val="20"/>
+          <w:szCs w:val="20"/>
+        </w:rPr>
+        <w:tab/>
+      </w:r>
+      <w:r>
+        <w:rPr>
+          <w:sz w:val="20"/>
+          <w:szCs w:val="20"/>
+        </w:rPr>
+        <w:tab/>
+      </w:r>
+      <w:proofErr w:type="gramStart"/>
+      <w:r>
+        <w:rPr>
+          <w:sz w:val="20"/>
+          <w:szCs w:val="20"/>
+        </w:rPr>
+        <w:t>bitfield8_t</w:t>
+      </w:r>
+      <w:proofErr w:type="gramEnd"/>
+      <w:r>
+        <w:rPr>
+          <w:sz w:val="20"/>
+          <w:szCs w:val="20"/>
+        </w:rPr>
+        <w:tab/>
+      </w:r>
+      <w:proofErr w:type="spellStart"/>
+      <w:r>
+        <w:rPr>
+          <w:sz w:val="20"/>
+          <w:szCs w:val="20"/>
+        </w:rPr>
+        <w:t>SPIFail</w:t>
+      </w:r>
+      <w:proofErr w:type="spellEnd"/>
+      <w:r>
+        <w:rPr>
+          <w:sz w:val="20"/>
+          <w:szCs w:val="20"/>
+        </w:rPr>
+        <w:t xml:space="preserve">             : 1; /* SPI error */</w:t>
+      </w:r>
+    </w:p>
+    <w:p>
+      <w:pPr>
+        <w:spacing w:after="0" w:line="360" w:lineRule="auto"/>
+        <w:rPr>
+          <w:sz w:val="20"/>
+          <w:szCs w:val="20"/>
+        </w:rPr>
+      </w:pPr>
+      <w:r>
+        <w:rPr>
+          <w:sz w:val="20"/>
+          <w:szCs w:val="20"/>
+        </w:rPr>
+        <w:tab/>
+      </w:r>
+      <w:r>
+        <w:rPr>
+          <w:sz w:val="20"/>
+          <w:szCs w:val="20"/>
+        </w:rPr>
+        <w:tab/>
+      </w:r>
+      <w:proofErr w:type="gramStart"/>
+      <w:r>
+        <w:rPr>
+          <w:sz w:val="20"/>
+          <w:szCs w:val="20"/>
+        </w:rPr>
+        <w:t>bitfield8_t</w:t>
+      </w:r>
+      <w:proofErr w:type="gramEnd"/>
+      <w:r>
+        <w:rPr>
+          <w:sz w:val="20"/>
+          <w:szCs w:val="20"/>
+        </w:rPr>
+        <w:tab/>
+      </w:r>
+      <w:proofErr w:type="spellStart"/>
+      <w:r>
+        <w:rPr>
+          <w:sz w:val="20"/>
+          <w:szCs w:val="20"/>
+        </w:rPr>
+        <w:t>SPICommFail</w:t>
+      </w:r>
+      <w:proofErr w:type="spellEnd"/>
+      <w:r>
+        <w:rPr>
+          <w:sz w:val="20"/>
+          <w:szCs w:val="20"/>
+        </w:rPr>
+        <w:t xml:space="preserve">         : 1; /* SPI communication error */</w:t>
+      </w:r>
+    </w:p>
+    <w:p>
+      <w:pPr>
+        <w:spacing w:after="0" w:line="360" w:lineRule="auto"/>
+        <w:rPr>
+          <w:sz w:val="20"/>
+          <w:szCs w:val="20"/>
+        </w:rPr>
+      </w:pPr>
+      <w:r>
+        <w:rPr>
+          <w:sz w:val="20"/>
+          <w:szCs w:val="20"/>
+        </w:rPr>
+        <w:tab/>
+      </w:r>
+      <w:r>
+        <w:rPr>
+          <w:sz w:val="20"/>
+          <w:szCs w:val="20"/>
+        </w:rPr>
+        <w:tab/>
+      </w:r>
+      <w:proofErr w:type="gramStart"/>
+      <w:r>
+        <w:rPr>
+          <w:sz w:val="20"/>
+          <w:szCs w:val="20"/>
+        </w:rPr>
+        <w:t>bitfield8_t</w:t>
+      </w:r>
+      <w:proofErr w:type="gramEnd"/>
+      <w:r>
+        <w:rPr>
+          <w:sz w:val="20"/>
+          <w:szCs w:val="20"/>
+        </w:rPr>
+        <w:tab/>
+      </w:r>
+      <w:proofErr w:type="spellStart"/>
+      <w:r>
+        <w:rPr>
+          <w:sz w:val="20"/>
+          <w:szCs w:val="20"/>
+        </w:rPr>
+        <w:t>CRDisarmed</w:t>
+      </w:r>
+      <w:proofErr w:type="spellEnd"/>
+      <w:r>
+        <w:rPr>
+          <w:sz w:val="20"/>
+          <w:szCs w:val="20"/>
+        </w:rPr>
+        <w:t xml:space="preserve">          : 1; /* SOH C&amp;R disarmed */</w:t>
+      </w:r>
+    </w:p>
+    <w:p>
+      <w:pPr>
+        <w:spacing w:after="0" w:line="360" w:lineRule="auto"/>
+        <w:rPr>
+          <w:sz w:val="20"/>
+          <w:szCs w:val="20"/>
+        </w:rPr>
+      </w:pPr>
+      <w:r>
+        <w:rPr>
+          <w:sz w:val="20"/>
+          <w:szCs w:val="20"/>
+        </w:rPr>
+        <w:tab/>
+      </w:r>
+      <w:r>
+        <w:rPr>
+          <w:sz w:val="20"/>
+          <w:szCs w:val="20"/>
+        </w:rPr>
+        <w:tab/>
+      </w:r>
+      <w:proofErr w:type="gramStart"/>
+      <w:r>
+        <w:rPr>
+          <w:sz w:val="20"/>
+          <w:szCs w:val="20"/>
+        </w:rPr>
+        <w:t>bitfield8_t</w:t>
+      </w:r>
+      <w:proofErr w:type="gramEnd"/>
+      <w:r>
+        <w:rPr>
+          <w:sz w:val="20"/>
+          <w:szCs w:val="20"/>
+        </w:rPr>
+        <w:tab/>
+      </w:r>
+      <w:proofErr w:type="spellStart"/>
+      <w:r>
+        <w:rPr>
+          <w:sz w:val="20"/>
+          <w:szCs w:val="20"/>
+        </w:rPr>
+        <w:t>CRTimeoutFail</w:t>
+      </w:r>
+      <w:proofErr w:type="spellEnd"/>
+      <w:r>
+        <w:rPr>
+          <w:sz w:val="20"/>
+          <w:szCs w:val="20"/>
+        </w:rPr>
+        <w:t xml:space="preserve">       : 1; /* SOH C&amp;R timeout */</w:t>
+      </w:r>
+    </w:p>
+    <w:p>
+      <w:pPr>
+        <w:spacing w:after="0" w:line="360" w:lineRule="auto"/>
+        <w:rPr>
+          <w:sz w:val="20"/>
+          <w:szCs w:val="20"/>
+        </w:rPr>
+      </w:pPr>
+      <w:r>
+        <w:rPr>
+          <w:sz w:val="20"/>
+          <w:szCs w:val="20"/>
+        </w:rPr>
+        <w:tab/>
+      </w:r>
+      <w:r>
+        <w:rPr>
+          <w:sz w:val="20"/>
+          <w:szCs w:val="20"/>
+        </w:rPr>
+        <w:tab/>
+      </w:r>
+      <w:proofErr w:type="gramStart"/>
+      <w:r>
+        <w:rPr>
+          <w:sz w:val="20"/>
+          <w:szCs w:val="20"/>
+        </w:rPr>
+        <w:t>bitfield8_t</w:t>
+      </w:r>
+      <w:proofErr w:type="gramEnd"/>
+      <w:r>
+        <w:rPr>
+          <w:sz w:val="20"/>
+          <w:szCs w:val="20"/>
+        </w:rPr>
+        <w:tab/>
+      </w:r>
+      <w:proofErr w:type="spellStart"/>
+      <w:r>
+        <w:rPr>
+          <w:sz w:val="20"/>
+          <w:szCs w:val="20"/>
+        </w:rPr>
+        <w:t>CRCounterFail</w:t>
+      </w:r>
+      <w:proofErr w:type="spellEnd"/>
+      <w:r>
+        <w:rPr>
+          <w:sz w:val="20"/>
+          <w:szCs w:val="20"/>
+        </w:rPr>
+        <w:tab/>
+        <w:t xml:space="preserve">    : 1; /* SOH C&amp;R counter value zero */</w:t>
+      </w:r>
+    </w:p>
+    <w:p>
+      <w:pPr>
+        <w:spacing w:after="0" w:line="360" w:lineRule="auto"/>
+        <w:rPr>
+          <w:sz w:val="20"/>
+          <w:szCs w:val="20"/>
+        </w:rPr>
+      </w:pPr>
+      <w:r>
+        <w:rPr>
+          <w:sz w:val="20"/>
+          <w:szCs w:val="20"/>
+        </w:rPr>
+        <w:tab/>
+      </w:r>
+      <w:r>
+        <w:rPr>
+          <w:sz w:val="20"/>
+          <w:szCs w:val="20"/>
+        </w:rPr>
         <w:tab/>
         <w:t>bitfield8_t</w:t>
       </w:r>
@@ -3413,7 +4203,6 @@
           <w:szCs w:val="20"/>
         </w:rPr>
         <w:tab/>
-        <w:t>SysTmrFail</w:t>
       </w:r>
       <w:r>
         <w:rPr>
@@ -3428,17 +4217,14 @@
           <w:szCs w:val="20"/>
         </w:rPr>
         <w:tab/>
-        <w:t xml:space="preserve">    : 1; /* System timer error */</w:t>
-      </w:r>
-    </w:p>
-    <w:p>
-      <w:pPr>
-        <w:spacing w:after="0" w:line="360" w:lineRule="auto"/>
+      </w:r>
+      <w:r>
         <w:rPr>
           <w:sz w:val="20"/>
           <w:szCs w:val="20"/>
         </w:rPr>
-      </w:pPr>
+        <w:tab/>
+      </w:r>
       <w:r>
         <w:rPr>
           <w:sz w:val="20"/>
@@ -3452,426 +4238,56 @@
           <w:szCs w:val="20"/>
         </w:rPr>
         <w:tab/>
-        <w:t>bitfield8_t</w:t>
-      </w:r>
-      <w:r>
+        <w:t>: 3;</w:t>
+      </w:r>
+    </w:p>
+    <w:p>
+      <w:pPr>
+        <w:spacing w:after="0" w:line="360" w:lineRule="auto"/>
         <w:rPr>
           <w:sz w:val="20"/>
           <w:szCs w:val="20"/>
         </w:rPr>
-        <w:tab/>
-        <w:t>SohSeqFail          : 1; /* Test sequence error */</w:t>
-      </w:r>
-    </w:p>
-    <w:p>
-      <w:pPr>
-        <w:spacing w:after="0" w:line="360" w:lineRule="auto"/>
+      </w:pPr>
+      <w:r>
         <w:rPr>
           <w:sz w:val="20"/>
           <w:szCs w:val="20"/>
         </w:rPr>
-      </w:pPr>
-      <w:r>
+        <w:tab/>
+        <w:t>} Bits;</w:t>
+      </w:r>
+    </w:p>
+    <w:p>
+      <w:pPr>
+        <w:spacing w:after="0" w:line="360" w:lineRule="auto"/>
         <w:rPr>
           <w:sz w:val="20"/>
           <w:szCs w:val="20"/>
         </w:rPr>
-        <w:tab/>
-      </w:r>
+      </w:pPr>
       <w:r>
         <w:rPr>
           <w:sz w:val="20"/>
           <w:szCs w:val="20"/>
         </w:rPr>
-        <w:tab/>
-        <w:t>bitfield8_t</w:t>
-      </w:r>
+        <w:t xml:space="preserve">} </w:t>
+      </w:r>
+      <w:proofErr w:type="spellStart"/>
       <w:r>
         <w:rPr>
           <w:sz w:val="20"/>
           <w:szCs w:val="20"/>
         </w:rPr>
-        <w:tab/>
-        <w:t>RtiFreqFail         : 1; /* RTI frequency error */</w:t>
-      </w:r>
-    </w:p>
-    <w:p>
-      <w:pPr>
-        <w:spacing w:after="0" w:line="360" w:lineRule="auto"/>
+        <w:t>Soh_Fault_Log_T</w:t>
+      </w:r>
+      <w:proofErr w:type="spellEnd"/>
+      <w:r>
         <w:rPr>
           <w:sz w:val="20"/>
           <w:szCs w:val="20"/>
         </w:rPr>
-      </w:pPr>
-      <w:r>
-        <w:rPr>
-          <w:sz w:val="20"/>
-          <w:szCs w:val="20"/>
-        </w:rPr>
-        <w:tab/>
-      </w:r>
-      <w:r>
-        <w:rPr>
-          <w:sz w:val="20"/>
-          <w:szCs w:val="20"/>
-        </w:rPr>
-        <w:tab/>
-        <w:t>bitfield8_t</w:t>
-      </w:r>
-      <w:r>
-        <w:rPr>
-          <w:sz w:val="20"/>
-          <w:szCs w:val="20"/>
-        </w:rPr>
-        <w:tab/>
-        <w:t>LoopSeqFail</w:t>
-      </w:r>
-      <w:r>
-        <w:rPr>
-          <w:sz w:val="20"/>
-          <w:szCs w:val="20"/>
-        </w:rPr>
-        <w:tab/>
-      </w:r>
-      <w:r>
-        <w:rPr>
-          <w:sz w:val="20"/>
-          <w:szCs w:val="20"/>
-        </w:rPr>
-        <w:tab/>
-        <w:t xml:space="preserve">    : 1; /* CPU loop sequence error */</w:t>
-      </w:r>
-    </w:p>
-    <w:p>
-      <w:pPr>
-        <w:spacing w:after="0" w:line="360" w:lineRule="auto"/>
-        <w:rPr>
-          <w:sz w:val="20"/>
-          <w:szCs w:val="20"/>
-        </w:rPr>
-      </w:pPr>
-      <w:r>
-        <w:rPr>
-          <w:sz w:val="20"/>
-          <w:szCs w:val="20"/>
-        </w:rPr>
-        <w:tab/>
-      </w:r>
-      <w:r>
-        <w:rPr>
-          <w:sz w:val="20"/>
-          <w:szCs w:val="20"/>
-        </w:rPr>
-        <w:tab/>
-        <w:t>bitfield8_t</w:t>
-      </w:r>
-      <w:r>
-        <w:rPr>
-          <w:sz w:val="20"/>
-          <w:szCs w:val="20"/>
-        </w:rPr>
-        <w:tab/>
-        <w:t>CRCounterLow        : 1; /* SOH C&amp;R counter value low */</w:t>
-      </w:r>
-    </w:p>
-    <w:p>
-      <w:pPr>
-        <w:spacing w:after="0" w:line="360" w:lineRule="auto"/>
-        <w:rPr>
-          <w:sz w:val="20"/>
-          <w:szCs w:val="20"/>
-        </w:rPr>
-      </w:pPr>
-      <w:r>
-        <w:rPr>
-          <w:sz w:val="20"/>
-          <w:szCs w:val="20"/>
-        </w:rPr>
-        <w:tab/>
-      </w:r>
-      <w:r>
-        <w:rPr>
-          <w:sz w:val="20"/>
-          <w:szCs w:val="20"/>
-        </w:rPr>
-        <w:tab/>
-        <w:t>bitfield8_t</w:t>
-      </w:r>
-      <w:r>
-        <w:rPr>
-          <w:sz w:val="20"/>
-          <w:szCs w:val="20"/>
-        </w:rPr>
-        <w:tab/>
-        <w:t>ShutOffTimeExpire   : 1; /* Shutoff timer expired */</w:t>
-      </w:r>
-    </w:p>
-    <w:p>
-      <w:pPr>
-        <w:spacing w:after="0" w:line="360" w:lineRule="auto"/>
-        <w:rPr>
-          <w:sz w:val="20"/>
-          <w:szCs w:val="20"/>
-        </w:rPr>
-      </w:pPr>
-      <w:r>
-        <w:rPr>
-          <w:sz w:val="20"/>
-          <w:szCs w:val="20"/>
-        </w:rPr>
-        <w:tab/>
-      </w:r>
-      <w:r>
-        <w:rPr>
-          <w:sz w:val="20"/>
-          <w:szCs w:val="20"/>
-        </w:rPr>
-        <w:tab/>
-        <w:t>bitfield8_t</w:t>
-      </w:r>
-      <w:r>
-        <w:rPr>
-          <w:sz w:val="20"/>
-          <w:szCs w:val="20"/>
-        </w:rPr>
-        <w:tab/>
-        <w:t>SPIFail             : 1; /* SPI error */</w:t>
-      </w:r>
-    </w:p>
-    <w:p>
-      <w:pPr>
-        <w:spacing w:after="0" w:line="360" w:lineRule="auto"/>
-        <w:rPr>
-          <w:sz w:val="20"/>
-          <w:szCs w:val="20"/>
-        </w:rPr>
-      </w:pPr>
-      <w:r>
-        <w:rPr>
-          <w:sz w:val="20"/>
-          <w:szCs w:val="20"/>
-        </w:rPr>
-        <w:tab/>
-      </w:r>
-      <w:r>
-        <w:rPr>
-          <w:sz w:val="20"/>
-          <w:szCs w:val="20"/>
-        </w:rPr>
-        <w:tab/>
-        <w:t>bitfield8_t</w:t>
-      </w:r>
-      <w:r>
-        <w:rPr>
-          <w:sz w:val="20"/>
-          <w:szCs w:val="20"/>
-        </w:rPr>
-        <w:tab/>
-        <w:t>SPICommFail         : 1; /* SPI communication error */</w:t>
-      </w:r>
-    </w:p>
-    <w:p>
-      <w:pPr>
-        <w:spacing w:after="0" w:line="360" w:lineRule="auto"/>
-        <w:rPr>
-          <w:sz w:val="20"/>
-          <w:szCs w:val="20"/>
-        </w:rPr>
-      </w:pPr>
-      <w:r>
-        <w:rPr>
-          <w:sz w:val="20"/>
-          <w:szCs w:val="20"/>
-        </w:rPr>
-        <w:tab/>
-      </w:r>
-      <w:r>
-        <w:rPr>
-          <w:sz w:val="20"/>
-          <w:szCs w:val="20"/>
-        </w:rPr>
-        <w:tab/>
-        <w:t>bitfield8_t</w:t>
-      </w:r>
-      <w:r>
-        <w:rPr>
-          <w:sz w:val="20"/>
-          <w:szCs w:val="20"/>
-        </w:rPr>
-        <w:tab/>
-        <w:t>CRDisarmed          : 1; /* SOH C&amp;R disarmed */</w:t>
-      </w:r>
-    </w:p>
-    <w:p>
-      <w:pPr>
-        <w:spacing w:after="0" w:line="360" w:lineRule="auto"/>
-        <w:rPr>
-          <w:sz w:val="20"/>
-          <w:szCs w:val="20"/>
-        </w:rPr>
-      </w:pPr>
-      <w:r>
-        <w:rPr>
-          <w:sz w:val="20"/>
-          <w:szCs w:val="20"/>
-        </w:rPr>
-        <w:tab/>
-      </w:r>
-      <w:r>
-        <w:rPr>
-          <w:sz w:val="20"/>
-          <w:szCs w:val="20"/>
-        </w:rPr>
-        <w:tab/>
-        <w:t>bitfield8_t</w:t>
-      </w:r>
-      <w:r>
-        <w:rPr>
-          <w:sz w:val="20"/>
-          <w:szCs w:val="20"/>
-        </w:rPr>
-        <w:tab/>
-        <w:t>CRTimeoutFail       : 1; /* SOH C&amp;R timeout */</w:t>
-      </w:r>
-    </w:p>
-    <w:p>
-      <w:pPr>
-        <w:spacing w:after="0" w:line="360" w:lineRule="auto"/>
-        <w:rPr>
-          <w:sz w:val="20"/>
-          <w:szCs w:val="20"/>
-        </w:rPr>
-      </w:pPr>
-      <w:r>
-        <w:rPr>
-          <w:sz w:val="20"/>
-          <w:szCs w:val="20"/>
-        </w:rPr>
-        <w:tab/>
-      </w:r>
-      <w:r>
-        <w:rPr>
-          <w:sz w:val="20"/>
-          <w:szCs w:val="20"/>
-        </w:rPr>
-        <w:tab/>
-        <w:t>bitfield8_t</w:t>
-      </w:r>
-      <w:r>
-        <w:rPr>
-          <w:sz w:val="20"/>
-          <w:szCs w:val="20"/>
-        </w:rPr>
-        <w:tab/>
-        <w:t>CRCounterFail</w:t>
-      </w:r>
-      <w:r>
-        <w:rPr>
-          <w:sz w:val="20"/>
-          <w:szCs w:val="20"/>
-        </w:rPr>
-        <w:tab/>
-        <w:t xml:space="preserve">    : 1; /* SOH C&amp;R counter value zero */</w:t>
-      </w:r>
-    </w:p>
-    <w:p>
-      <w:pPr>
-        <w:spacing w:after="0" w:line="360" w:lineRule="auto"/>
-        <w:rPr>
-          <w:sz w:val="20"/>
-          <w:szCs w:val="20"/>
-        </w:rPr>
-      </w:pPr>
-      <w:r>
-        <w:rPr>
-          <w:sz w:val="20"/>
-          <w:szCs w:val="20"/>
-        </w:rPr>
-        <w:tab/>
-      </w:r>
-      <w:r>
-        <w:rPr>
-          <w:sz w:val="20"/>
-          <w:szCs w:val="20"/>
-        </w:rPr>
-        <w:tab/>
-        <w:t>bitfield8_t</w:t>
-      </w:r>
-      <w:r>
-        <w:rPr>
-          <w:sz w:val="20"/>
-          <w:szCs w:val="20"/>
-        </w:rPr>
-        <w:tab/>
-      </w:r>
-      <w:r>
-        <w:rPr>
-          <w:sz w:val="20"/>
-          <w:szCs w:val="20"/>
-        </w:rPr>
-        <w:tab/>
-      </w:r>
-      <w:r>
-        <w:rPr>
-          <w:sz w:val="20"/>
-          <w:szCs w:val="20"/>
-        </w:rPr>
-        <w:tab/>
-      </w:r>
-      <w:r>
-        <w:rPr>
-          <w:sz w:val="20"/>
-          <w:szCs w:val="20"/>
-        </w:rPr>
-        <w:tab/>
-      </w:r>
-      <w:r>
-        <w:rPr>
-          <w:sz w:val="20"/>
-          <w:szCs w:val="20"/>
-        </w:rPr>
-        <w:tab/>
-      </w:r>
-      <w:r>
-        <w:rPr>
-          <w:sz w:val="20"/>
-          <w:szCs w:val="20"/>
-        </w:rPr>
-        <w:tab/>
-        <w:t>: 3;</w:t>
-      </w:r>
-    </w:p>
-    <w:p>
-      <w:pPr>
-        <w:spacing w:after="0" w:line="360" w:lineRule="auto"/>
-        <w:rPr>
-          <w:sz w:val="20"/>
-          <w:szCs w:val="20"/>
-        </w:rPr>
-      </w:pPr>
-      <w:r>
-        <w:rPr>
-          <w:sz w:val="20"/>
-          <w:szCs w:val="20"/>
-        </w:rPr>
-        <w:tab/>
-        <w:t>} Bits;</w:t>
-      </w:r>
-    </w:p>
-    <w:p>
-      <w:pPr>
-        <w:spacing w:after="0" w:line="360" w:lineRule="auto"/>
-        <w:rPr>
-          <w:sz w:val="20"/>
-          <w:szCs w:val="20"/>
-        </w:rPr>
-      </w:pPr>
-      <w:r>
-        <w:rPr>
-          <w:sz w:val="20"/>
-          <w:szCs w:val="20"/>
-        </w:rPr>
-        <w:t>} Soh_Fault_Log_T;</w:t>
+        <w:t>;</w:t>
       </w:r>
     </w:p>
     <w:p>
@@ -3987,7 +4403,21 @@
         <w:rPr>
           <w:rFonts w:hint="eastAsia"/>
         </w:rPr>
-        <w:t xml:space="preserve">6. Multimeter </w:t>
+        <w:t xml:space="preserve">6. </w:t>
+      </w:r>
+      <w:proofErr w:type="spellStart"/>
+      <w:r>
+        <w:rPr>
+          <w:rFonts w:hint="eastAsia"/>
+        </w:rPr>
+        <w:t>Multimeter</w:t>
+      </w:r>
+      <w:proofErr w:type="spellEnd"/>
+      <w:r>
+        <w:rPr>
+          <w:rFonts w:hint="eastAsia"/>
+        </w:rPr>
+        <w:t xml:space="preserve"> </w:t>
       </w:r>
     </w:p>
     <w:p>
@@ -4160,9 +4590,11 @@
             <w:pPr>
               <w:spacing w:line="240" w:lineRule="auto"/>
             </w:pPr>
+            <w:proofErr w:type="spellStart"/>
             <w:r>
               <w:t>SbCOND_SOH_MainCPU_Flt</w:t>
             </w:r>
+            <w:proofErr w:type="spellEnd"/>
           </w:p>
         </w:tc>
       </w:tr>
@@ -4204,9 +4636,11 @@
             <w:pPr>
               <w:spacing w:line="240" w:lineRule="auto"/>
             </w:pPr>
+            <w:proofErr w:type="spellStart"/>
             <w:r>
               <w:t>SbCOND_SOH_MainCPU_Flt</w:t>
             </w:r>
+            <w:proofErr w:type="spellEnd"/>
           </w:p>
         </w:tc>
       </w:tr>
@@ -4248,9 +4682,11 @@
             <w:pPr>
               <w:spacing w:line="240" w:lineRule="auto"/>
             </w:pPr>
+            <w:proofErr w:type="spellStart"/>
             <w:r>
               <w:t>SbCOND_SOH_MainCPU_Flt</w:t>
             </w:r>
+            <w:proofErr w:type="spellEnd"/>
           </w:p>
         </w:tc>
       </w:tr>
@@ -4289,9 +4725,11 @@
             <w:pPr>
               <w:spacing w:line="240" w:lineRule="auto"/>
             </w:pPr>
+            <w:proofErr w:type="spellStart"/>
             <w:r>
               <w:t>SbCOND_SOH_MainCPU_Flt</w:t>
             </w:r>
+            <w:proofErr w:type="spellEnd"/>
           </w:p>
         </w:tc>
       </w:tr>
@@ -4333,9 +4771,11 @@
             <w:pPr>
               <w:spacing w:line="240" w:lineRule="auto"/>
             </w:pPr>
+            <w:proofErr w:type="spellStart"/>
             <w:r>
               <w:t>SbCOND_SOH_MainCPU_Flt</w:t>
             </w:r>
+            <w:proofErr w:type="spellEnd"/>
           </w:p>
         </w:tc>
       </w:tr>
@@ -4377,9 +4817,11 @@
             <w:pPr>
               <w:spacing w:line="240" w:lineRule="auto"/>
             </w:pPr>
+            <w:proofErr w:type="spellStart"/>
             <w:r>
               <w:t>SbCOND_SOH_MainCPU_Flt</w:t>
             </w:r>
+            <w:proofErr w:type="spellEnd"/>
           </w:p>
         </w:tc>
       </w:tr>
@@ -4421,9 +4863,11 @@
             <w:pPr>
               <w:spacing w:line="240" w:lineRule="auto"/>
             </w:pPr>
+            <w:proofErr w:type="spellStart"/>
             <w:r>
               <w:t>SbCOND_SOH_CheckingCPU_Flt</w:t>
             </w:r>
+            <w:proofErr w:type="spellEnd"/>
           </w:p>
         </w:tc>
       </w:tr>
@@ -4465,9 +4909,11 @@
             <w:pPr>
               <w:spacing w:line="240" w:lineRule="auto"/>
             </w:pPr>
+            <w:proofErr w:type="spellStart"/>
             <w:r>
               <w:t>SbCOND_SOH_MainCPU_Flt</w:t>
             </w:r>
+            <w:proofErr w:type="spellEnd"/>
           </w:p>
         </w:tc>
       </w:tr>
@@ -4509,9 +4955,11 @@
             <w:pPr>
               <w:spacing w:line="240" w:lineRule="auto"/>
             </w:pPr>
+            <w:proofErr w:type="spellStart"/>
             <w:r>
               <w:t>SbCOND_SOH_CommFlt</w:t>
             </w:r>
+            <w:proofErr w:type="spellEnd"/>
           </w:p>
         </w:tc>
       </w:tr>
@@ -4553,9 +5001,11 @@
             <w:pPr>
               <w:spacing w:line="240" w:lineRule="auto"/>
             </w:pPr>
+            <w:proofErr w:type="spellStart"/>
             <w:r>
               <w:t>SbCOND_SOH_CommFlt</w:t>
             </w:r>
+            <w:proofErr w:type="spellEnd"/>
           </w:p>
         </w:tc>
       </w:tr>
@@ -4597,9 +5047,11 @@
             <w:pPr>
               <w:spacing w:line="240" w:lineRule="auto"/>
             </w:pPr>
+            <w:proofErr w:type="spellStart"/>
             <w:r>
               <w:t>SbCOND_SOH_CheckingCPU_Flt</w:t>
             </w:r>
+            <w:proofErr w:type="spellEnd"/>
           </w:p>
         </w:tc>
       </w:tr>
@@ -4641,9 +5093,11 @@
             <w:pPr>
               <w:spacing w:line="240" w:lineRule="auto"/>
             </w:pPr>
+            <w:proofErr w:type="spellStart"/>
             <w:r>
               <w:t>SbCOND_SOH_CheckingCPU_Flt</w:t>
             </w:r>
+            <w:proofErr w:type="spellEnd"/>
           </w:p>
         </w:tc>
       </w:tr>
@@ -4685,9 +5139,11 @@
             <w:pPr>
               <w:spacing w:line="240" w:lineRule="auto"/>
             </w:pPr>
+            <w:proofErr w:type="spellStart"/>
             <w:r>
               <w:t>SbCOND_SOH_CheckingCPU_Flt</w:t>
             </w:r>
+            <w:proofErr w:type="spellEnd"/>
           </w:p>
         </w:tc>
       </w:tr>
@@ -4969,9 +5425,11 @@
       <w:r>
         <w:t xml:space="preserve">: </w:t>
       </w:r>
+      <w:proofErr w:type="spellStart"/>
       <w:r>
         <w:t>Soh_FaultLogNVM</w:t>
       </w:r>
+      <w:proofErr w:type="spellEnd"/>
       <w:r>
         <w:t>.</w:t>
       </w:r>
@@ -5231,6 +5689,7 @@
         </w:rPr>
         <w:t xml:space="preserve"> </w:t>
       </w:r>
+      <w:proofErr w:type="spellStart"/>
       <w:r>
         <w:rPr>
           <w:b/>
@@ -5238,6 +5697,7 @@
         </w:rPr>
         <w:t>ms</w:t>
       </w:r>
+      <w:proofErr w:type="spellEnd"/>
       <w:r>
         <w:t xml:space="preserve">? </w:t>
       </w:r>
@@ -5790,7 +6250,11 @@
         <w:t>4</w:t>
       </w:r>
       <w:r>
-        <w:t>. Does the fault code indicate “no error”</w:t>
+        <w:t>. Does the fault code indicate “no error</w:t>
+      </w:r>
+      <w:proofErr w:type="gramStart"/>
+      <w:r>
+        <w:t>”</w:t>
       </w:r>
       <w:r>
         <w:rPr>
@@ -5801,11 +6265,26 @@
       <w:r>
         <w:t>?</w:t>
       </w:r>
-      <w:r>
-        <w:rPr>
-          <w:rFonts w:hint="eastAsia"/>
-        </w:rPr>
-        <w:t xml:space="preserve">   Soh_FaultLogNVM </w:t>
+      <w:proofErr w:type="gramEnd"/>
+      <w:r>
+        <w:rPr>
+          <w:rFonts w:hint="eastAsia"/>
+        </w:rPr>
+        <w:t xml:space="preserve">   </w:t>
+      </w:r>
+      <w:proofErr w:type="spellStart"/>
+      <w:r>
+        <w:rPr>
+          <w:rFonts w:hint="eastAsia"/>
+        </w:rPr>
+        <w:t>Soh_FaultLogNVM</w:t>
+      </w:r>
+      <w:proofErr w:type="spellEnd"/>
+      <w:r>
+        <w:rPr>
+          <w:rFonts w:hint="eastAsia"/>
+        </w:rPr>
+        <w:t xml:space="preserve"> </w:t>
       </w:r>
       <w:r>
         <w:tab/>
@@ -6041,27 +6520,41 @@
       <w:r>
         <w:t xml:space="preserve">2. Watch and data log the following variables: </w:t>
       </w:r>
+      <w:proofErr w:type="spellStart"/>
       <w:r>
         <w:t>Soh_FaultLogNVM</w:t>
       </w:r>
+      <w:proofErr w:type="spellEnd"/>
       <w:r>
         <w:rPr>
           <w:rFonts w:hint="eastAsia"/>
         </w:rPr>
         <w:t xml:space="preserve">, </w:t>
       </w:r>
+      <w:proofErr w:type="spellStart"/>
       <w:r>
         <w:t>Soh_CnRStatus</w:t>
       </w:r>
+      <w:proofErr w:type="spellEnd"/>
       <w:r>
         <w:rPr>
           <w:rFonts w:hint="eastAsia"/>
         </w:rPr>
         <w:t xml:space="preserve">, </w:t>
       </w:r>
-      <w:r>
-        <w:t>Soh_TestResult and Soh_TestErr</w:t>
-      </w:r>
+      <w:proofErr w:type="spellStart"/>
+      <w:r>
+        <w:t>Soh_TestResult</w:t>
+      </w:r>
+      <w:proofErr w:type="spellEnd"/>
+      <w:r>
+        <w:t xml:space="preserve"> and </w:t>
+      </w:r>
+      <w:proofErr w:type="spellStart"/>
+      <w:r>
+        <w:t>Soh_TestErr</w:t>
+      </w:r>
+      <w:proofErr w:type="spellEnd"/>
       <w:r>
         <w:t>.</w:t>
       </w:r>
@@ -6081,27 +6574,35 @@
       <w:r>
         <w:t xml:space="preserve">4. Record the value of </w:t>
       </w:r>
+      <w:proofErr w:type="spellStart"/>
       <w:r>
         <w:t>Soh_CnRStatus</w:t>
       </w:r>
+      <w:proofErr w:type="spellEnd"/>
       <w:r>
         <w:t xml:space="preserve">, </w:t>
       </w:r>
+      <w:proofErr w:type="spellStart"/>
       <w:r>
         <w:t>Soh_TestResult</w:t>
       </w:r>
+      <w:proofErr w:type="spellEnd"/>
       <w:r>
         <w:t xml:space="preserve">, </w:t>
       </w:r>
+      <w:proofErr w:type="spellStart"/>
       <w:r>
         <w:t>Soh_TestErr</w:t>
       </w:r>
+      <w:proofErr w:type="spellEnd"/>
       <w:r>
         <w:t xml:space="preserve"> and </w:t>
       </w:r>
+      <w:proofErr w:type="spellStart"/>
       <w:r>
         <w:t>Soh_FaultLogNVM</w:t>
       </w:r>
+      <w:proofErr w:type="spellEnd"/>
       <w:r>
         <w:t>.</w:t>
       </w:r>
@@ -6188,14 +6689,24 @@
         <w:t>1</w:t>
       </w:r>
       <w:r>
-        <w:t xml:space="preserve">. a) Is the </w:t>
-      </w:r>
+        <w:t xml:space="preserve">. </w:t>
+      </w:r>
+      <w:proofErr w:type="gramStart"/>
+      <w:r>
+        <w:t>a</w:t>
+      </w:r>
+      <w:proofErr w:type="gramEnd"/>
+      <w:r>
+        <w:t xml:space="preserve">) Is the </w:t>
+      </w:r>
+      <w:proofErr w:type="spellStart"/>
       <w:r>
         <w:rPr>
           <w:b/>
         </w:rPr>
         <w:t>Soh_CnRStatus.Bits.Respcount</w:t>
       </w:r>
+      <w:proofErr w:type="spellEnd"/>
       <w:r>
         <w:t xml:space="preserve"> counter value = 19?</w:t>
       </w:r>
@@ -6271,6 +6782,7 @@
       <w:r>
         <w:t xml:space="preserve">    b) Is the </w:t>
       </w:r>
+      <w:proofErr w:type="spellStart"/>
       <w:r>
         <w:rPr>
           <w:b/>
@@ -6283,6 +6795,7 @@
         </w:rPr>
         <w:t>.Bits.GEN_Stat</w:t>
       </w:r>
+      <w:proofErr w:type="spellEnd"/>
       <w:r>
         <w:t xml:space="preserve"> bit set to true?</w:t>
       </w:r>
@@ -6353,6 +6866,7 @@
       <w:r>
         <w:t xml:space="preserve">    c) Is the </w:t>
       </w:r>
+      <w:proofErr w:type="spellStart"/>
       <w:r>
         <w:rPr>
           <w:b/>
@@ -6365,6 +6879,7 @@
         </w:rPr>
         <w:t>.Bits.FSE_En_Stat</w:t>
       </w:r>
+      <w:proofErr w:type="spellEnd"/>
       <w:r>
         <w:t xml:space="preserve"> bit set to true?</w:t>
       </w:r>
@@ -6513,12 +7028,14 @@
       <w:r>
         <w:t xml:space="preserve">    e) Is the value of </w:t>
       </w:r>
+      <w:proofErr w:type="spellStart"/>
       <w:r>
         <w:rPr>
           <w:b/>
         </w:rPr>
         <w:t>Soh_TestResult</w:t>
       </w:r>
+      <w:proofErr w:type="spellEnd"/>
       <w:r>
         <w:t xml:space="preserve"> = 0?</w:t>
       </w:r>
@@ -6601,7 +7118,11 @@
         <w:spacing w:line="240" w:lineRule="auto"/>
       </w:pPr>
       <w:r>
-        <w:t xml:space="preserve">    f</w:t>
+        <w:t xml:space="preserve">    </w:t>
+      </w:r>
+      <w:proofErr w:type="gramStart"/>
+      <w:r>
+        <w:t>f</w:t>
       </w:r>
       <w:r>
         <w:rPr>
@@ -6610,14 +7131,20 @@
         <w:t xml:space="preserve"> </w:t>
       </w:r>
       <w:r>
-        <w:t xml:space="preserve">) Is the value of </w:t>
-      </w:r>
+        <w:t>)</w:t>
+      </w:r>
+      <w:proofErr w:type="gramEnd"/>
+      <w:r>
+        <w:t xml:space="preserve"> Is the value of </w:t>
+      </w:r>
+      <w:proofErr w:type="spellStart"/>
       <w:r>
         <w:rPr>
           <w:b/>
         </w:rPr>
         <w:t>Soh_TestErr</w:t>
       </w:r>
+      <w:proofErr w:type="spellEnd"/>
       <w:r>
         <w:t xml:space="preserve"> = 0?</w:t>
       </w:r>
@@ -6708,12 +7235,14 @@
       <w:r>
         <w:t xml:space="preserve">g) Is the value of </w:t>
       </w:r>
+      <w:proofErr w:type="spellStart"/>
       <w:r>
         <w:rPr>
           <w:b/>
         </w:rPr>
         <w:t>Soh_FaultLogNVM</w:t>
       </w:r>
+      <w:proofErr w:type="spellEnd"/>
       <w:r>
         <w:t xml:space="preserve"> = 0?</w:t>
       </w:r>
@@ -6935,7 +7464,15 @@
         <w:t>3</w:t>
       </w:r>
       <w:r>
-        <w:t xml:space="preserve">. a) Measured average MCU and VSEP IC C&amp;R exchange period =  </w:t>
+        <w:t xml:space="preserve">. </w:t>
+      </w:r>
+      <w:proofErr w:type="gramStart"/>
+      <w:r>
+        <w:t>a</w:t>
+      </w:r>
+      <w:proofErr w:type="gramEnd"/>
+      <w:r>
+        <w:t xml:space="preserve">) Measured average MCU and VSEP IC C&amp;R exchange period =  </w:t>
       </w:r>
       <w:r>
         <w:rPr>
@@ -6958,9 +7495,11 @@
         </w:rPr>
         <w:t xml:space="preserve"> </w:t>
       </w:r>
+      <w:proofErr w:type="spellStart"/>
       <w:r>
         <w:t>ms</w:t>
       </w:r>
+      <w:proofErr w:type="spellEnd"/>
     </w:p>
     <w:p>
       <w:pPr>
@@ -7292,7 +7831,11 @@
         <w:t>, change the system clock frequency</w:t>
       </w:r>
       <w:r>
-        <w:t xml:space="preserve"> (f</w:t>
+        <w:t xml:space="preserve"> (</w:t>
+      </w:r>
+      <w:proofErr w:type="spellStart"/>
+      <w:r>
+        <w:t>f</w:t>
       </w:r>
       <w:r>
         <w:rPr>
@@ -7300,6 +7843,7 @@
         </w:rPr>
         <w:t>SYS</w:t>
       </w:r>
+      <w:proofErr w:type="spellEnd"/>
       <w:r>
         <w:t>)</w:t>
       </w:r>
@@ -7337,8 +7881,13 @@
       <w:pPr>
         <w:spacing w:line="240" w:lineRule="auto"/>
       </w:pPr>
-      <w:r>
-        <w:t xml:space="preserve">a) </w:t>
+      <w:proofErr w:type="gramStart"/>
+      <w:r>
+        <w:t>a</w:t>
+      </w:r>
+      <w:proofErr w:type="gramEnd"/>
+      <w:r>
+        <w:t xml:space="preserve">) </w:t>
       </w:r>
       <w:r>
         <w:rPr>
@@ -7355,12 +7904,14 @@
         </w:rPr>
         <w:t>(</w:t>
       </w:r>
+      <w:proofErr w:type="spellStart"/>
       <w:r>
         <w:rPr>
           <w:b/>
         </w:rPr>
         <w:t>Soh_TestResult.Bits.SysClkFail</w:t>
       </w:r>
+      <w:proofErr w:type="spellEnd"/>
       <w:r>
         <w:t xml:space="preserve"> </w:t>
       </w:r>
@@ -7390,24 +7941,28 @@
         </w:rPr>
         <w:t xml:space="preserve">b) Verify </w:t>
       </w:r>
+      <w:proofErr w:type="spellStart"/>
       <w:r>
         <w:rPr>
           <w:b/>
         </w:rPr>
         <w:t>Soh_EvenErrCnt</w:t>
       </w:r>
+      <w:proofErr w:type="spellEnd"/>
       <w:r>
         <w:rPr>
           <w:rFonts w:hint="eastAsia"/>
         </w:rPr>
         <w:t xml:space="preserve"> and </w:t>
       </w:r>
+      <w:proofErr w:type="spellStart"/>
       <w:r>
         <w:rPr>
           <w:b/>
         </w:rPr>
         <w:t>Soh_ShutOffUpTimer</w:t>
       </w:r>
+      <w:proofErr w:type="spellEnd"/>
       <w:r>
         <w:rPr>
           <w:rFonts w:hint="eastAsia"/>
@@ -7442,12 +7997,14 @@
       <w:r>
         <w:t xml:space="preserve">) Verify VSEP IC status bit </w:t>
       </w:r>
+      <w:proofErr w:type="spellStart"/>
       <w:r>
         <w:rPr>
           <w:b/>
         </w:rPr>
         <w:t>Soh_CnRStatus.Bits.FSE_En_Stat</w:t>
       </w:r>
+      <w:proofErr w:type="spellEnd"/>
       <w:r>
         <w:t xml:space="preserve"> is cleared when the failure condition is met.</w:t>
       </w:r>
@@ -7475,21 +8032,31 @@
       <w:r>
         <w:t xml:space="preserve">fault code </w:t>
       </w:r>
+      <w:proofErr w:type="spellStart"/>
       <w:r>
         <w:rPr>
           <w:b/>
         </w:rPr>
-        <w:t>Soh_FaultLogNVM.Bits.</w:t>
+        <w:t>Soh_FaultLogNVM.Bits</w:t>
+      </w:r>
+      <w:proofErr w:type="spellEnd"/>
+      <w:r>
+        <w:rPr>
+          <w:b/>
+        </w:rPr>
+        <w:t>.</w:t>
       </w:r>
       <w:r>
         <w:t xml:space="preserve"> </w:t>
       </w:r>
+      <w:proofErr w:type="spellStart"/>
       <w:r>
         <w:rPr>
           <w:b/>
         </w:rPr>
         <w:t>SysClkFail</w:t>
       </w:r>
+      <w:proofErr w:type="spellEnd"/>
       <w:r>
         <w:t xml:space="preserve"> is set wh</w:t>
       </w:r>
@@ -7516,21 +8083,31 @@
       <w:r>
         <w:t xml:space="preserve">) Verify the fault code </w:t>
       </w:r>
+      <w:proofErr w:type="spellStart"/>
       <w:r>
         <w:rPr>
           <w:b/>
         </w:rPr>
-        <w:t>Soh_FaultLogNVM.Bits.</w:t>
+        <w:t>Soh_FaultLogNVM.Bits</w:t>
+      </w:r>
+      <w:proofErr w:type="spellEnd"/>
+      <w:r>
+        <w:rPr>
+          <w:b/>
+        </w:rPr>
+        <w:t>.</w:t>
       </w:r>
       <w:r>
         <w:t xml:space="preserve"> </w:t>
       </w:r>
+      <w:proofErr w:type="spellStart"/>
       <w:r>
         <w:rPr>
           <w:b/>
         </w:rPr>
         <w:t>ShutOffTimeExpire</w:t>
       </w:r>
+      <w:proofErr w:type="spellEnd"/>
       <w:r>
         <w:t xml:space="preserve"> is set when the error timer expire</w:t>
       </w:r>
@@ -7551,17 +8128,33 @@
         </w:rPr>
         <w:t xml:space="preserve">g) Verify the diagnose interface variable </w:t>
       </w:r>
+      <w:proofErr w:type="spellStart"/>
       <w:r>
         <w:rPr>
           <w:b/>
         </w:rPr>
-        <w:t>SbCOND_SOH_MainCPU_Flt</w:t>
-      </w:r>
-      <w:r>
-        <w:rPr>
-          <w:rFonts w:hint="eastAsia"/>
-        </w:rPr>
-        <w:t xml:space="preserve">  are set </w:t>
+        <w:t>SbCOND_SOH_MainCPU_</w:t>
+      </w:r>
+      <w:proofErr w:type="gramStart"/>
+      <w:r>
+        <w:rPr>
+          <w:b/>
+        </w:rPr>
+        <w:t>Flt</w:t>
+      </w:r>
+      <w:proofErr w:type="spellEnd"/>
+      <w:r>
+        <w:rPr>
+          <w:rFonts w:hint="eastAsia"/>
+        </w:rPr>
+        <w:t xml:space="preserve">  are</w:t>
+      </w:r>
+      <w:proofErr w:type="gramEnd"/>
+      <w:r>
+        <w:rPr>
+          <w:rFonts w:hint="eastAsia"/>
+        </w:rPr>
+        <w:t xml:space="preserve"> set </w:t>
       </w:r>
     </w:p>
     <w:p>
@@ -7603,7 +8196,14 @@
         <w:rPr>
           <w:rFonts w:hint="eastAsia"/>
         </w:rPr>
-        <w:t xml:space="preserve"> (f</w:t>
+        <w:t xml:space="preserve"> (</w:t>
+      </w:r>
+      <w:proofErr w:type="spellStart"/>
+      <w:r>
+        <w:rPr>
+          <w:rFonts w:hint="eastAsia"/>
+        </w:rPr>
+        <w:t>f</w:t>
       </w:r>
       <w:r>
         <w:rPr>
@@ -7612,6 +8212,7 @@
         </w:rPr>
         <w:t>REFCLK</w:t>
       </w:r>
+      <w:proofErr w:type="spellEnd"/>
       <w:r>
         <w:rPr>
           <w:rFonts w:hint="eastAsia"/>
@@ -7637,6 +8238,8 @@
         </w:rPr>
         <w:t xml:space="preserve"> to 1000Hz in the function </w:t>
       </w:r>
+      <w:proofErr w:type="spellStart"/>
+      <w:proofErr w:type="gramStart"/>
       <w:r>
         <w:rPr>
           <w:rFonts w:eastAsia="宋体"/>
@@ -7644,6 +8247,7 @@
         </w:rPr>
         <w:t>ValidateSysClkFreq</w:t>
       </w:r>
+      <w:proofErr w:type="spellEnd"/>
       <w:r>
         <w:rPr>
           <w:rFonts w:eastAsia="宋体" w:hint="eastAsia"/>
@@ -7651,6 +8255,7 @@
         </w:rPr>
         <w:t>(</w:t>
       </w:r>
+      <w:proofErr w:type="gramEnd"/>
       <w:r>
         <w:rPr>
           <w:rFonts w:eastAsia="宋体" w:hint="eastAsia"/>
@@ -7716,12 +8321,21 @@
         </w:rPr>
         <w:t xml:space="preserve">Is the bit </w:t>
       </w:r>
+      <w:proofErr w:type="spellStart"/>
       <w:r>
         <w:rPr>
           <w:b/>
         </w:rPr>
-        <w:t>Soh_TestResult.Bits.SysClkFail</w:t>
-      </w:r>
+        <w:t>Soh_</w:t>
+      </w:r>
+      <w:proofErr w:type="gramStart"/>
+      <w:r>
+        <w:rPr>
+          <w:b/>
+        </w:rPr>
+        <w:t>TestResult.Bits.SysClkFail</w:t>
+      </w:r>
+      <w:proofErr w:type="spellEnd"/>
       <w:r>
         <w:t xml:space="preserve"> </w:t>
       </w:r>
@@ -7729,7 +8343,14 @@
         <w:rPr>
           <w:rFonts w:hint="eastAsia"/>
         </w:rPr>
-        <w:t xml:space="preserve"> ?                                                   </w:t>
+        <w:t xml:space="preserve"> ?</w:t>
+      </w:r>
+      <w:proofErr w:type="gramEnd"/>
+      <w:r>
+        <w:rPr>
+          <w:rFonts w:hint="eastAsia"/>
+        </w:rPr>
+        <w:t xml:space="preserve">                                                   </w:t>
       </w:r>
       <w:r>
         <w:t xml:space="preserve"> Yes  </w:t>
@@ -7794,24 +8415,28 @@
         </w:rPr>
         <w:t xml:space="preserve">2) Do </w:t>
       </w:r>
+      <w:proofErr w:type="spellStart"/>
       <w:r>
         <w:rPr>
           <w:b/>
         </w:rPr>
         <w:t>Soh_EvenErrCnt</w:t>
       </w:r>
+      <w:proofErr w:type="spellEnd"/>
       <w:r>
         <w:rPr>
           <w:rFonts w:hint="eastAsia"/>
         </w:rPr>
         <w:t xml:space="preserve"> and </w:t>
       </w:r>
+      <w:proofErr w:type="spellStart"/>
       <w:r>
         <w:rPr>
           <w:b/>
         </w:rPr>
         <w:t>Soh_ShutOffUpTimer</w:t>
       </w:r>
+      <w:proofErr w:type="spellEnd"/>
       <w:r>
         <w:rPr>
           <w:rFonts w:hint="eastAsia"/>
@@ -7974,12 +8599,14 @@
       <w:r>
         <w:t xml:space="preserve">Is the VSEP IC status bit </w:t>
       </w:r>
+      <w:proofErr w:type="spellStart"/>
       <w:r>
         <w:rPr>
           <w:b/>
         </w:rPr>
         <w:t>Soh_CnRStatus.FSE_En_Stat</w:t>
       </w:r>
+      <w:proofErr w:type="spellEnd"/>
       <w:r>
         <w:t xml:space="preserve"> cleared to fa</w:t>
       </w:r>
@@ -8064,21 +8691,39 @@
         </w:rPr>
         <w:t xml:space="preserve"> Is the bit </w:t>
       </w:r>
+      <w:proofErr w:type="spellStart"/>
       <w:r>
         <w:rPr>
           <w:b/>
         </w:rPr>
-        <w:t>Soh_FaultLogNVM.Bits.</w:t>
-      </w:r>
+        <w:t>Soh_</w:t>
+      </w:r>
+      <w:proofErr w:type="gramStart"/>
+      <w:r>
+        <w:rPr>
+          <w:b/>
+        </w:rPr>
+        <w:t>FaultLogNVM.Bits</w:t>
+      </w:r>
+      <w:proofErr w:type="spellEnd"/>
+      <w:r>
+        <w:rPr>
+          <w:b/>
+        </w:rPr>
+        <w:t>.</w:t>
+      </w:r>
+      <w:proofErr w:type="gramEnd"/>
       <w:r>
         <w:t xml:space="preserve"> </w:t>
       </w:r>
+      <w:proofErr w:type="spellStart"/>
       <w:r>
         <w:rPr>
           <w:b/>
         </w:rPr>
         <w:t>SysClkFail</w:t>
       </w:r>
+      <w:proofErr w:type="spellEnd"/>
       <w:r>
         <w:t xml:space="preserve"> set</w:t>
       </w:r>
@@ -8154,21 +8799,39 @@
       <w:r>
         <w:t xml:space="preserve"> </w:t>
       </w:r>
+      <w:proofErr w:type="spellStart"/>
       <w:r>
         <w:rPr>
           <w:b/>
         </w:rPr>
-        <w:t>Soh_FaultLogNVM.Bits.</w:t>
-      </w:r>
+        <w:t>Soh_</w:t>
+      </w:r>
+      <w:proofErr w:type="gramStart"/>
+      <w:r>
+        <w:rPr>
+          <w:b/>
+        </w:rPr>
+        <w:t>FaultLogNVM.Bits</w:t>
+      </w:r>
+      <w:proofErr w:type="spellEnd"/>
+      <w:r>
+        <w:rPr>
+          <w:b/>
+        </w:rPr>
+        <w:t>.</w:t>
+      </w:r>
+      <w:proofErr w:type="gramEnd"/>
       <w:r>
         <w:t xml:space="preserve"> </w:t>
       </w:r>
+      <w:proofErr w:type="spellStart"/>
       <w:r>
         <w:rPr>
           <w:b/>
         </w:rPr>
         <w:t>ShutOffTimeExpire</w:t>
       </w:r>
+      <w:proofErr w:type="spellEnd"/>
       <w:r>
         <w:t xml:space="preserve"> set</w:t>
       </w:r>
@@ -8239,14 +8902,30 @@
         <w:rPr>
           <w:rFonts w:hint="eastAsia"/>
         </w:rPr>
-        <w:t xml:space="preserve">7) Is the variable  </w:t>
-      </w:r>
+        <w:t xml:space="preserve">7) Is the </w:t>
+      </w:r>
+      <w:proofErr w:type="gramStart"/>
+      <w:r>
+        <w:rPr>
+          <w:rFonts w:hint="eastAsia"/>
+        </w:rPr>
+        <w:t xml:space="preserve">variable  </w:t>
+      </w:r>
+      <w:proofErr w:type="spellStart"/>
       <w:r>
         <w:rPr>
           <w:b/>
         </w:rPr>
-        <w:t>SbCOND_SOH_MainCPU_Flt</w:t>
-      </w:r>
+        <w:t>SbCOND</w:t>
+      </w:r>
+      <w:proofErr w:type="gramEnd"/>
+      <w:r>
+        <w:rPr>
+          <w:b/>
+        </w:rPr>
+        <w:t>_SOH_MainCPU_Flt</w:t>
+      </w:r>
+      <w:proofErr w:type="spellEnd"/>
       <w:r>
         <w:rPr>
           <w:rFonts w:hint="eastAsia"/>
@@ -8374,7 +9053,21 @@
           <w:rFonts w:hint="eastAsia"/>
         </w:rPr>
         <w:lastRenderedPageBreak/>
-        <w:t>Test 1, change the PLL value to set SYSCLK to 40MHz</w:t>
+        <w:t xml:space="preserve">Test </w:t>
+      </w:r>
+      <w:proofErr w:type="gramStart"/>
+      <w:r>
+        <w:rPr>
+          <w:rFonts w:hint="eastAsia"/>
+        </w:rPr>
+        <w:t>1,</w:t>
+      </w:r>
+      <w:proofErr w:type="gramEnd"/>
+      <w:r>
+        <w:rPr>
+          <w:rFonts w:hint="eastAsia"/>
+        </w:rPr>
+        <w:t xml:space="preserve"> change the PLL value to set SYSCLK to 40MHz</w:t>
       </w:r>
     </w:p>
     <w:p>
@@ -8450,13 +9143,27 @@
         <w:rPr>
           <w:b/>
         </w:rPr>
-        <w:t>REFCLK_FREQ_HZ</w:t>
-      </w:r>
-      <w:r>
-        <w:rPr>
-          <w:rFonts w:hint="eastAsia"/>
-        </w:rPr>
-        <w:t xml:space="preserve">  value to 1000Hz</w:t>
+        <w:t>REFCLK_FREQ_</w:t>
+      </w:r>
+      <w:proofErr w:type="gramStart"/>
+      <w:r>
+        <w:rPr>
+          <w:b/>
+        </w:rPr>
+        <w:t>HZ</w:t>
+      </w:r>
+      <w:r>
+        <w:rPr>
+          <w:rFonts w:hint="eastAsia"/>
+        </w:rPr>
+        <w:t xml:space="preserve">  value</w:t>
+      </w:r>
+      <w:proofErr w:type="gramEnd"/>
+      <w:r>
+        <w:rPr>
+          <w:rFonts w:hint="eastAsia"/>
+        </w:rPr>
+        <w:t xml:space="preserve"> to 1000Hz</w:t>
       </w:r>
     </w:p>
     <w:p>
@@ -8595,7 +9302,21 @@
         <w:rPr>
           <w:rFonts w:hint="eastAsia"/>
         </w:rPr>
-        <w:t>Set real SOH IRQ period to 25ms(over than +10%) by writing test code.</w:t>
+        <w:t xml:space="preserve">Set real SOH IRQ period to </w:t>
+      </w:r>
+      <w:proofErr w:type="gramStart"/>
+      <w:r>
+        <w:rPr>
+          <w:rFonts w:hint="eastAsia"/>
+        </w:rPr>
+        <w:t>25ms(</w:t>
+      </w:r>
+      <w:proofErr w:type="gramEnd"/>
+      <w:r>
+        <w:rPr>
+          <w:rFonts w:hint="eastAsia"/>
+        </w:rPr>
+        <w:t>over than +10%) by writing test code.</w:t>
       </w:r>
     </w:p>
     <w:p>
@@ -8608,24 +9329,28 @@
         </w:rPr>
         <w:t xml:space="preserve">a) Verify </w:t>
       </w:r>
+      <w:proofErr w:type="spellStart"/>
       <w:r>
         <w:rPr>
           <w:b/>
         </w:rPr>
         <w:t>Soh_EvenErrCnt</w:t>
       </w:r>
+      <w:proofErr w:type="spellEnd"/>
       <w:r>
         <w:rPr>
           <w:rFonts w:hint="eastAsia"/>
         </w:rPr>
         <w:t xml:space="preserve"> and </w:t>
       </w:r>
+      <w:proofErr w:type="spellStart"/>
       <w:r>
         <w:rPr>
           <w:b/>
         </w:rPr>
         <w:t>Soh_ShutOffUpTimer</w:t>
       </w:r>
+      <w:proofErr w:type="spellEnd"/>
       <w:r>
         <w:rPr>
           <w:rFonts w:hint="eastAsia"/>
@@ -8670,12 +9395,14 @@
       <w:r>
         <w:t xml:space="preserve">) Verify VSEP IC status bit </w:t>
       </w:r>
+      <w:proofErr w:type="spellStart"/>
       <w:r>
         <w:rPr>
           <w:b/>
         </w:rPr>
         <w:t>Soh_CnRStatus.FSE_En_Stat</w:t>
       </w:r>
+      <w:proofErr w:type="spellEnd"/>
       <w:r>
         <w:t xml:space="preserve"> is cleared when the failure condition is met.</w:t>
       </w:r>
@@ -8702,6 +9429,7 @@
       <w:r>
         <w:t xml:space="preserve">fault code </w:t>
       </w:r>
+      <w:proofErr w:type="spellStart"/>
       <w:r>
         <w:rPr>
           <w:b/>
@@ -8714,6 +9442,7 @@
         </w:rPr>
         <w:t>SohIrqSrcFail</w:t>
       </w:r>
+      <w:proofErr w:type="spellEnd"/>
       <w:r>
         <w:t xml:space="preserve"> is set wh</w:t>
       </w:r>
@@ -8740,21 +9469,31 @@
       <w:r>
         <w:t xml:space="preserve">) Verify the fault code </w:t>
       </w:r>
+      <w:proofErr w:type="spellStart"/>
       <w:r>
         <w:rPr>
           <w:b/>
         </w:rPr>
-        <w:t>Soh_FaultLogNVM.Bits.</w:t>
+        <w:t>Soh_FaultLogNVM.Bits</w:t>
+      </w:r>
+      <w:proofErr w:type="spellEnd"/>
+      <w:r>
+        <w:rPr>
+          <w:b/>
+        </w:rPr>
+        <w:t>.</w:t>
       </w:r>
       <w:r>
         <w:t xml:space="preserve"> </w:t>
       </w:r>
+      <w:proofErr w:type="spellStart"/>
       <w:r>
         <w:rPr>
           <w:b/>
         </w:rPr>
         <w:t>ShutOffTimeExpire</w:t>
       </w:r>
+      <w:proofErr w:type="spellEnd"/>
       <w:r>
         <w:t xml:space="preserve"> is set when the error timer expire</w:t>
       </w:r>
@@ -8775,17 +9514,33 @@
         </w:rPr>
         <w:t xml:space="preserve">f) Verify the diagnose interface variable </w:t>
       </w:r>
+      <w:proofErr w:type="spellStart"/>
       <w:r>
         <w:rPr>
           <w:b/>
         </w:rPr>
-        <w:t>SbCOND_SOH_MainCPU_Flt</w:t>
-      </w:r>
-      <w:r>
-        <w:rPr>
-          <w:rFonts w:hint="eastAsia"/>
-        </w:rPr>
-        <w:t xml:space="preserve">  are set </w:t>
+        <w:t>SbCOND_SOH_MainCPU_</w:t>
+      </w:r>
+      <w:proofErr w:type="gramStart"/>
+      <w:r>
+        <w:rPr>
+          <w:b/>
+        </w:rPr>
+        <w:t>Flt</w:t>
+      </w:r>
+      <w:proofErr w:type="spellEnd"/>
+      <w:r>
+        <w:rPr>
+          <w:rFonts w:hint="eastAsia"/>
+        </w:rPr>
+        <w:t xml:space="preserve">  are</w:t>
+      </w:r>
+      <w:proofErr w:type="gramEnd"/>
+      <w:r>
+        <w:rPr>
+          <w:rFonts w:hint="eastAsia"/>
+        </w:rPr>
+        <w:t xml:space="preserve"> set </w:t>
       </w:r>
     </w:p>
     <w:p>
@@ -8806,24 +9561,28 @@
         </w:rPr>
         <w:t xml:space="preserve">1) Do </w:t>
       </w:r>
+      <w:proofErr w:type="spellStart"/>
       <w:r>
         <w:rPr>
           <w:b/>
         </w:rPr>
         <w:t>Soh_EvenErrCnt</w:t>
       </w:r>
+      <w:proofErr w:type="spellEnd"/>
       <w:r>
         <w:rPr>
           <w:rFonts w:hint="eastAsia"/>
         </w:rPr>
         <w:t xml:space="preserve"> and </w:t>
       </w:r>
+      <w:proofErr w:type="spellStart"/>
       <w:r>
         <w:rPr>
           <w:b/>
         </w:rPr>
         <w:t>Soh_ShutOffUpTimer</w:t>
       </w:r>
+      <w:proofErr w:type="spellEnd"/>
       <w:r>
         <w:rPr>
           <w:rFonts w:hint="eastAsia"/>
@@ -8986,12 +9745,14 @@
       <w:r>
         <w:t xml:space="preserve">Is the VSEP IC status bit </w:t>
       </w:r>
+      <w:proofErr w:type="spellStart"/>
       <w:r>
         <w:rPr>
           <w:b/>
         </w:rPr>
         <w:t>Soh_CnRStatus.FSE_En_Stat</w:t>
       </w:r>
+      <w:proofErr w:type="spellEnd"/>
       <w:r>
         <w:t xml:space="preserve"> cleared to fa</w:t>
       </w:r>
@@ -9076,21 +9837,39 @@
         </w:rPr>
         <w:t xml:space="preserve"> Is the bit </w:t>
       </w:r>
+      <w:proofErr w:type="spellStart"/>
       <w:r>
         <w:rPr>
           <w:b/>
         </w:rPr>
-        <w:t>Soh_FaultLogNVM.Bits.</w:t>
-      </w:r>
+        <w:t>Soh_</w:t>
+      </w:r>
+      <w:proofErr w:type="gramStart"/>
+      <w:r>
+        <w:rPr>
+          <w:b/>
+        </w:rPr>
+        <w:t>FaultLogNVM.Bits</w:t>
+      </w:r>
+      <w:proofErr w:type="spellEnd"/>
+      <w:r>
+        <w:rPr>
+          <w:b/>
+        </w:rPr>
+        <w:t>.</w:t>
+      </w:r>
+      <w:proofErr w:type="gramEnd"/>
       <w:r>
         <w:t xml:space="preserve"> </w:t>
       </w:r>
+      <w:proofErr w:type="spellStart"/>
       <w:r>
         <w:rPr>
           <w:b/>
         </w:rPr>
         <w:t>SohIrqSrcFail</w:t>
       </w:r>
+      <w:proofErr w:type="spellEnd"/>
       <w:r>
         <w:rPr>
           <w:b/>
@@ -9172,21 +9951,39 @@
       <w:r>
         <w:t xml:space="preserve"> </w:t>
       </w:r>
+      <w:proofErr w:type="spellStart"/>
       <w:r>
         <w:rPr>
           <w:b/>
         </w:rPr>
-        <w:t>Soh_FaultLogNVM.Bits.</w:t>
-      </w:r>
+        <w:t>Soh_</w:t>
+      </w:r>
+      <w:proofErr w:type="gramStart"/>
+      <w:r>
+        <w:rPr>
+          <w:b/>
+        </w:rPr>
+        <w:t>FaultLogNVM.Bits</w:t>
+      </w:r>
+      <w:proofErr w:type="spellEnd"/>
+      <w:r>
+        <w:rPr>
+          <w:b/>
+        </w:rPr>
+        <w:t>.</w:t>
+      </w:r>
+      <w:proofErr w:type="gramEnd"/>
       <w:r>
         <w:t xml:space="preserve"> </w:t>
       </w:r>
+      <w:proofErr w:type="spellStart"/>
       <w:r>
         <w:rPr>
           <w:b/>
         </w:rPr>
         <w:t>ShutOffTimeExpire</w:t>
       </w:r>
+      <w:proofErr w:type="spellEnd"/>
       <w:r>
         <w:t xml:space="preserve"> set</w:t>
       </w:r>
@@ -9257,14 +10054,30 @@
         <w:rPr>
           <w:rFonts w:hint="eastAsia"/>
         </w:rPr>
-        <w:t xml:space="preserve">6) Is the variable  </w:t>
-      </w:r>
+        <w:t xml:space="preserve">6) Is the </w:t>
+      </w:r>
+      <w:proofErr w:type="gramStart"/>
+      <w:r>
+        <w:rPr>
+          <w:rFonts w:hint="eastAsia"/>
+        </w:rPr>
+        <w:t xml:space="preserve">variable  </w:t>
+      </w:r>
+      <w:proofErr w:type="spellStart"/>
       <w:r>
         <w:rPr>
           <w:b/>
         </w:rPr>
-        <w:t>SbCOND_SOH_MainCPU_Flt</w:t>
-      </w:r>
+        <w:t>SbCOND</w:t>
+      </w:r>
+      <w:proofErr w:type="gramEnd"/>
+      <w:r>
+        <w:rPr>
+          <w:b/>
+        </w:rPr>
+        <w:t>_SOH_MainCPU_Flt</w:t>
+      </w:r>
+      <w:proofErr w:type="spellEnd"/>
       <w:r>
         <w:rPr>
           <w:rFonts w:hint="eastAsia"/>
@@ -9577,26 +10390,38 @@
         <w:rPr>
           <w:b/>
         </w:rPr>
-        <w:t xml:space="preserve"> Soh_RtiLoopTime</w:t>
-      </w:r>
+        <w:t xml:space="preserve"> </w:t>
+      </w:r>
+      <w:proofErr w:type="spellStart"/>
+      <w:r>
+        <w:rPr>
+          <w:b/>
+        </w:rPr>
+        <w:t>Soh_RtiLoopTime</w:t>
+      </w:r>
+      <w:proofErr w:type="spellEnd"/>
       <w:r>
         <w:t xml:space="preserve">, </w:t>
       </w:r>
+      <w:proofErr w:type="spellStart"/>
       <w:r>
         <w:rPr>
           <w:b/>
         </w:rPr>
         <w:t>Soh_LstRtiCirBufIdx</w:t>
       </w:r>
+      <w:proofErr w:type="spellEnd"/>
       <w:r>
         <w:t xml:space="preserve">, </w:t>
       </w:r>
+      <w:proofErr w:type="spellStart"/>
       <w:r>
         <w:rPr>
           <w:b/>
         </w:rPr>
         <w:t>Soh_RtiCirBufIdx</w:t>
       </w:r>
+      <w:proofErr w:type="spellEnd"/>
       <w:r>
         <w:t>.</w:t>
       </w:r>
@@ -9618,7 +10443,21 @@
         <w:rPr>
           <w:rFonts w:hint="eastAsia"/>
         </w:rPr>
-        <w:t>Set real RTI IRQ period to 1.15ms(over than +10%) by writing test code.</w:t>
+        <w:t xml:space="preserve">Set real RTI IRQ period to </w:t>
+      </w:r>
+      <w:proofErr w:type="gramStart"/>
+      <w:r>
+        <w:rPr>
+          <w:rFonts w:hint="eastAsia"/>
+        </w:rPr>
+        <w:t>1.15ms(</w:t>
+      </w:r>
+      <w:proofErr w:type="gramEnd"/>
+      <w:r>
+        <w:rPr>
+          <w:rFonts w:hint="eastAsia"/>
+        </w:rPr>
+        <w:t>over than +10%) by writing test code.</w:t>
       </w:r>
     </w:p>
     <w:p>
@@ -9683,12 +10522,14 @@
       <w:r>
         <w:t xml:space="preserve">) Verify VSEP IC status bit </w:t>
       </w:r>
+      <w:proofErr w:type="spellStart"/>
       <w:r>
         <w:rPr>
           <w:b/>
         </w:rPr>
         <w:t>Soh_CnRStatus.FSE_En_Stat</w:t>
       </w:r>
+      <w:proofErr w:type="spellEnd"/>
       <w:r>
         <w:t xml:space="preserve"> is cleared when the failure condition is met.</w:t>
       </w:r>
@@ -9715,6 +10556,7 @@
       <w:r>
         <w:t xml:space="preserve">fault code </w:t>
       </w:r>
+      <w:proofErr w:type="spellStart"/>
       <w:r>
         <w:rPr>
           <w:b/>
@@ -9725,7 +10567,14 @@
         <w:rPr>
           <w:b/>
         </w:rPr>
-        <w:t xml:space="preserve">RtiFreqFail </w:t>
+        <w:t>RtiFreqFail</w:t>
+      </w:r>
+      <w:proofErr w:type="spellEnd"/>
+      <w:r>
+        <w:rPr>
+          <w:b/>
+        </w:rPr>
+        <w:t xml:space="preserve"> </w:t>
       </w:r>
       <w:r>
         <w:t>is set when the failure condi</w:t>
@@ -9753,6 +10602,7 @@
       <w:r>
         <w:t xml:space="preserve">) Verify the fault code </w:t>
       </w:r>
+      <w:proofErr w:type="spellStart"/>
       <w:r>
         <w:rPr>
           <w:b/>
@@ -9763,7 +10613,14 @@
         <w:rPr>
           <w:b/>
         </w:rPr>
-        <w:t xml:space="preserve">ShutOffTimeExpire </w:t>
+        <w:t>ShutOffTimeExpire</w:t>
+      </w:r>
+      <w:proofErr w:type="spellEnd"/>
+      <w:r>
+        <w:rPr>
+          <w:b/>
+        </w:rPr>
+        <w:t xml:space="preserve"> </w:t>
       </w:r>
       <w:r>
         <w:t>is set when the error timer expire</w:t>
@@ -9785,12 +10642,14 @@
         </w:rPr>
         <w:t xml:space="preserve">e) Verify the diagnose interface variable </w:t>
       </w:r>
+      <w:proofErr w:type="spellStart"/>
       <w:r>
         <w:rPr>
           <w:b/>
         </w:rPr>
         <w:t>SbCOND_SOH_MainCPU_Flt</w:t>
       </w:r>
+      <w:proofErr w:type="spellEnd"/>
       <w:r>
         <w:rPr>
           <w:rFonts w:hint="eastAsia"/>
@@ -9811,12 +10670,14 @@
       <w:r>
         <w:t xml:space="preserve">. Corrupt the value of </w:t>
       </w:r>
+      <w:proofErr w:type="spellStart"/>
       <w:r>
         <w:rPr>
           <w:b/>
         </w:rPr>
         <w:t>Soh_RtiCirBufIdx</w:t>
       </w:r>
+      <w:proofErr w:type="spellEnd"/>
       <w:r>
         <w:t xml:space="preserve"> </w:t>
       </w:r>
@@ -9972,12 +10833,14 @@
       <w:r>
         <w:t xml:space="preserve">Is the VSEP IC status bit </w:t>
       </w:r>
+      <w:proofErr w:type="spellStart"/>
       <w:r>
         <w:rPr>
           <w:b/>
         </w:rPr>
         <w:t>Soh_CnRStatus.FSE_En_Stat</w:t>
       </w:r>
+      <w:proofErr w:type="spellEnd"/>
       <w:r>
         <w:t xml:space="preserve"> cleared to fa</w:t>
       </w:r>
@@ -10062,6 +10925,7 @@
         </w:rPr>
         <w:t xml:space="preserve"> Is the bit </w:t>
       </w:r>
+      <w:proofErr w:type="spellStart"/>
       <w:r>
         <w:rPr>
           <w:b/>
@@ -10072,7 +10936,14 @@
         <w:rPr>
           <w:b/>
         </w:rPr>
-        <w:t xml:space="preserve">RtiFreqFail </w:t>
+        <w:t>RtiFreqFail</w:t>
+      </w:r>
+      <w:proofErr w:type="spellEnd"/>
+      <w:r>
+        <w:rPr>
+          <w:b/>
+        </w:rPr>
+        <w:t xml:space="preserve"> </w:t>
       </w:r>
       <w:r>
         <w:t>set</w:t>
@@ -10149,21 +11020,39 @@
       <w:r>
         <w:t xml:space="preserve"> </w:t>
       </w:r>
+      <w:proofErr w:type="spellStart"/>
       <w:r>
         <w:rPr>
           <w:b/>
         </w:rPr>
-        <w:t>Soh_FaultLogNVM.Bits.</w:t>
-      </w:r>
+        <w:t>Soh_</w:t>
+      </w:r>
+      <w:proofErr w:type="gramStart"/>
+      <w:r>
+        <w:rPr>
+          <w:b/>
+        </w:rPr>
+        <w:t>FaultLogNVM.Bits</w:t>
+      </w:r>
+      <w:proofErr w:type="spellEnd"/>
+      <w:r>
+        <w:rPr>
+          <w:b/>
+        </w:rPr>
+        <w:t>.</w:t>
+      </w:r>
+      <w:proofErr w:type="gramEnd"/>
       <w:r>
         <w:t xml:space="preserve"> </w:t>
       </w:r>
+      <w:proofErr w:type="spellStart"/>
       <w:r>
         <w:rPr>
           <w:b/>
         </w:rPr>
         <w:t>ShutOffTimeExpire</w:t>
       </w:r>
+      <w:proofErr w:type="spellEnd"/>
       <w:r>
         <w:t xml:space="preserve"> set</w:t>
       </w:r>
@@ -10234,14 +11123,30 @@
         <w:rPr>
           <w:rFonts w:hint="eastAsia"/>
         </w:rPr>
-        <w:t xml:space="preserve">5) Is the variable  </w:t>
-      </w:r>
+        <w:t xml:space="preserve">5) Is the </w:t>
+      </w:r>
+      <w:proofErr w:type="gramStart"/>
+      <w:r>
+        <w:rPr>
+          <w:rFonts w:hint="eastAsia"/>
+        </w:rPr>
+        <w:t xml:space="preserve">variable  </w:t>
+      </w:r>
+      <w:proofErr w:type="spellStart"/>
       <w:r>
         <w:rPr>
           <w:b/>
         </w:rPr>
-        <w:t>SbCOND_SOH_MainCPU_Flt</w:t>
-      </w:r>
+        <w:t>SbCOND</w:t>
+      </w:r>
+      <w:proofErr w:type="gramEnd"/>
+      <w:r>
+        <w:rPr>
+          <w:b/>
+        </w:rPr>
+        <w:t>_SOH_MainCPU_Flt</w:t>
+      </w:r>
+      <w:proofErr w:type="spellEnd"/>
       <w:r>
         <w:rPr>
           <w:rFonts w:hint="eastAsia"/>
@@ -10472,12 +11377,14 @@
       <w:r>
         <w:t xml:space="preserve">Corrupt the value of </w:t>
       </w:r>
+      <w:proofErr w:type="spellStart"/>
       <w:r>
         <w:rPr>
           <w:b/>
         </w:rPr>
         <w:t>Soh_RtiCirBufIdx</w:t>
       </w:r>
+      <w:proofErr w:type="spellEnd"/>
     </w:p>
     <w:p>
       <w:pPr>
@@ -10618,6 +11525,7 @@
         </w:rPr>
         <w:t xml:space="preserve">Watch and data log the following variables: </w:t>
       </w:r>
+      <w:proofErr w:type="spellStart"/>
       <w:r>
         <w:rPr>
           <w:rFonts w:asciiTheme="minorHAnsi" w:eastAsiaTheme="minorEastAsia" w:hAnsiTheme="minorHAnsi" w:cstheme="minorBidi"/>
@@ -10628,7 +11536,98 @@
           <w:szCs w:val="22"/>
           <w:lang w:eastAsia="zh-CN"/>
         </w:rPr>
-        <w:t>Soh_IdTagExpect, Soh_LoopSeq, Soh_IrqLoopSeqIdx, Soh_SchdLoopSeqIdx.</w:t>
+        <w:t>Soh_IdTagExpect</w:t>
+      </w:r>
+      <w:proofErr w:type="spellEnd"/>
+      <w:r>
+        <w:rPr>
+          <w:rFonts w:asciiTheme="minorHAnsi" w:eastAsiaTheme="minorEastAsia" w:hAnsiTheme="minorHAnsi" w:cstheme="minorBidi"/>
+          <w:b/>
+          <w:bCs w:val="0"/>
+          <w:snapToGrid/>
+          <w:sz w:val="22"/>
+          <w:szCs w:val="22"/>
+          <w:lang w:eastAsia="zh-CN"/>
+        </w:rPr>
+        <w:t xml:space="preserve">, </w:t>
+      </w:r>
+      <w:proofErr w:type="spellStart"/>
+      <w:r>
+        <w:rPr>
+          <w:rFonts w:asciiTheme="minorHAnsi" w:eastAsiaTheme="minorEastAsia" w:hAnsiTheme="minorHAnsi" w:cstheme="minorBidi"/>
+          <w:b/>
+          <w:bCs w:val="0"/>
+          <w:snapToGrid/>
+          <w:sz w:val="22"/>
+          <w:szCs w:val="22"/>
+          <w:lang w:eastAsia="zh-CN"/>
+        </w:rPr>
+        <w:t>Soh_LoopSeq</w:t>
+      </w:r>
+      <w:proofErr w:type="spellEnd"/>
+      <w:r>
+        <w:rPr>
+          <w:rFonts w:asciiTheme="minorHAnsi" w:eastAsiaTheme="minorEastAsia" w:hAnsiTheme="minorHAnsi" w:cstheme="minorBidi"/>
+          <w:b/>
+          <w:bCs w:val="0"/>
+          <w:snapToGrid/>
+          <w:sz w:val="22"/>
+          <w:szCs w:val="22"/>
+          <w:lang w:eastAsia="zh-CN"/>
+        </w:rPr>
+        <w:t xml:space="preserve">, </w:t>
+      </w:r>
+      <w:proofErr w:type="spellStart"/>
+      <w:r>
+        <w:rPr>
+          <w:rFonts w:asciiTheme="minorHAnsi" w:eastAsiaTheme="minorEastAsia" w:hAnsiTheme="minorHAnsi" w:cstheme="minorBidi"/>
+          <w:b/>
+          <w:bCs w:val="0"/>
+          <w:snapToGrid/>
+          <w:sz w:val="22"/>
+          <w:szCs w:val="22"/>
+          <w:lang w:eastAsia="zh-CN"/>
+        </w:rPr>
+        <w:t>Soh_IrqLoopSeqIdx</w:t>
+      </w:r>
+      <w:proofErr w:type="spellEnd"/>
+      <w:r>
+        <w:rPr>
+          <w:rFonts w:asciiTheme="minorHAnsi" w:eastAsiaTheme="minorEastAsia" w:hAnsiTheme="minorHAnsi" w:cstheme="minorBidi"/>
+          <w:b/>
+          <w:bCs w:val="0"/>
+          <w:snapToGrid/>
+          <w:sz w:val="22"/>
+          <w:szCs w:val="22"/>
+          <w:lang w:eastAsia="zh-CN"/>
+        </w:rPr>
+        <w:t xml:space="preserve">, </w:t>
+      </w:r>
+      <w:proofErr w:type="spellStart"/>
+      <w:r>
+        <w:rPr>
+          <w:rFonts w:asciiTheme="minorHAnsi" w:eastAsiaTheme="minorEastAsia" w:hAnsiTheme="minorHAnsi" w:cstheme="minorBidi"/>
+          <w:b/>
+          <w:bCs w:val="0"/>
+          <w:snapToGrid/>
+          <w:sz w:val="22"/>
+          <w:szCs w:val="22"/>
+          <w:lang w:eastAsia="zh-CN"/>
+        </w:rPr>
+        <w:t>Soh_SchdLoopSeqIdx</w:t>
+      </w:r>
+      <w:proofErr w:type="spellEnd"/>
+      <w:r>
+        <w:rPr>
+          <w:rFonts w:asciiTheme="minorHAnsi" w:eastAsiaTheme="minorEastAsia" w:hAnsiTheme="minorHAnsi" w:cstheme="minorBidi"/>
+          <w:b/>
+          <w:bCs w:val="0"/>
+          <w:snapToGrid/>
+          <w:sz w:val="22"/>
+          <w:szCs w:val="22"/>
+          <w:lang w:eastAsia="zh-CN"/>
+        </w:rPr>
+        <w:t>.</w:t>
       </w:r>
     </w:p>
     <w:p>
@@ -10680,12 +11679,14 @@
       <w:r>
         <w:t xml:space="preserve">. Corrupt the values in the array </w:t>
       </w:r>
+      <w:proofErr w:type="spellStart"/>
       <w:r>
         <w:rPr>
           <w:b/>
         </w:rPr>
         <w:t>Soh_LoopSeq</w:t>
       </w:r>
+      <w:proofErr w:type="spellEnd"/>
       <w:r>
         <w:t xml:space="preserve"> while the program is running.  </w:t>
       </w:r>
@@ -10711,12 +11712,14 @@
       <w:r>
         <w:t xml:space="preserve">a) Check the array entries in </w:t>
       </w:r>
+      <w:proofErr w:type="spellStart"/>
       <w:r>
         <w:rPr>
           <w:b/>
         </w:rPr>
         <w:t>Soh_LoopSeq</w:t>
       </w:r>
+      <w:proofErr w:type="spellEnd"/>
       <w:r>
         <w:rPr>
           <w:rFonts w:hint="eastAsia"/>
@@ -10743,6 +11746,7 @@
         </w:rPr>
         <w:t xml:space="preserve">b) Verify </w:t>
       </w:r>
+      <w:proofErr w:type="spellStart"/>
       <w:r>
         <w:rPr>
           <w:b/>
@@ -10762,18 +11766,21 @@
         </w:rPr>
         <w:t>ErrCnt</w:t>
       </w:r>
+      <w:proofErr w:type="spellEnd"/>
       <w:r>
         <w:rPr>
           <w:rFonts w:hint="eastAsia"/>
         </w:rPr>
         <w:t xml:space="preserve"> and </w:t>
       </w:r>
+      <w:proofErr w:type="spellStart"/>
       <w:r>
         <w:rPr>
           <w:b/>
         </w:rPr>
         <w:t>Soh_ShutOffUpTimer</w:t>
       </w:r>
+      <w:proofErr w:type="spellEnd"/>
       <w:r>
         <w:rPr>
           <w:rFonts w:hint="eastAsia"/>
@@ -10817,12 +11824,14 @@
       <w:r>
         <w:t xml:space="preserve">) Verify VSEP IC status bit </w:t>
       </w:r>
+      <w:proofErr w:type="spellStart"/>
       <w:r>
         <w:rPr>
           <w:b/>
         </w:rPr>
         <w:t>Soh_CnRStatus.FSE_En_Stat</w:t>
       </w:r>
+      <w:proofErr w:type="spellEnd"/>
       <w:r>
         <w:t xml:space="preserve"> is cleared when the failure condition is met.</w:t>
       </w:r>
@@ -10849,6 +11858,7 @@
       <w:r>
         <w:t xml:space="preserve">fault code </w:t>
       </w:r>
+      <w:proofErr w:type="spellStart"/>
       <w:r>
         <w:rPr>
           <w:b/>
@@ -10861,6 +11871,7 @@
         </w:rPr>
         <w:t>LoopSeqFail</w:t>
       </w:r>
+      <w:proofErr w:type="spellEnd"/>
       <w:r>
         <w:t xml:space="preserve"> is set when the failure condition is met,</w:t>
       </w:r>
@@ -10869,6 +11880,7 @@
       <w:pPr>
         <w:spacing w:line="240" w:lineRule="auto"/>
       </w:pPr>
+      <w:proofErr w:type="gramStart"/>
       <w:r>
         <w:rPr>
           <w:rFonts w:hint="eastAsia"/>
@@ -10876,8 +11888,13 @@
         <w:t xml:space="preserve">f </w:t>
       </w:r>
       <w:r>
-        <w:t xml:space="preserve">) Verify the fault code </w:t>
-      </w:r>
+        <w:t>)</w:t>
+      </w:r>
+      <w:proofErr w:type="gramEnd"/>
+      <w:r>
+        <w:t xml:space="preserve"> Verify the fault code </w:t>
+      </w:r>
+      <w:proofErr w:type="spellStart"/>
       <w:r>
         <w:rPr>
           <w:b/>
@@ -10890,6 +11907,7 @@
         </w:rPr>
         <w:t>ShutOffTimeExpire</w:t>
       </w:r>
+      <w:proofErr w:type="spellEnd"/>
       <w:r>
         <w:rPr>
           <w:rFonts w:hint="eastAsia"/>
@@ -10920,12 +11938,14 @@
         </w:rPr>
         <w:t xml:space="preserve">g) Verify the diagnose interface variable </w:t>
       </w:r>
+      <w:proofErr w:type="spellStart"/>
       <w:r>
         <w:rPr>
           <w:b/>
         </w:rPr>
         <w:t>SbCOND_SOH_MainCPU_Flt</w:t>
       </w:r>
+      <w:proofErr w:type="spellEnd"/>
       <w:r>
         <w:rPr>
           <w:rFonts w:hint="eastAsia"/>
@@ -10946,12 +11966,14 @@
       <w:r>
         <w:t xml:space="preserve">. Corrupt the variable </w:t>
       </w:r>
+      <w:proofErr w:type="spellStart"/>
       <w:r>
         <w:rPr>
           <w:b/>
         </w:rPr>
         <w:t>Soh_IdTagExpect</w:t>
       </w:r>
+      <w:proofErr w:type="spellEnd"/>
       <w:r>
         <w:t xml:space="preserve">. Repeat step </w:t>
       </w:r>
@@ -10978,12 +12000,14 @@
       <w:r>
         <w:t xml:space="preserve">. Corrupt the value of </w:t>
       </w:r>
+      <w:proofErr w:type="spellStart"/>
       <w:r>
         <w:rPr>
           <w:b/>
         </w:rPr>
         <w:t>Soh_IrqLoopSeqIdx</w:t>
       </w:r>
+      <w:proofErr w:type="spellEnd"/>
       <w:r>
         <w:t xml:space="preserve">.  Repeat step </w:t>
       </w:r>
@@ -11010,12 +12034,14 @@
       <w:r>
         <w:t xml:space="preserve">. Corrupt the value of </w:t>
       </w:r>
+      <w:proofErr w:type="spellStart"/>
       <w:r>
         <w:rPr>
           <w:b/>
         </w:rPr>
         <w:t>Soh_SchdLoopSeqIdx</w:t>
       </w:r>
+      <w:proofErr w:type="spellEnd"/>
       <w:r>
         <w:t xml:space="preserve">.  Repeat step </w:t>
       </w:r>
@@ -11113,6 +12139,7 @@
         </w:rPr>
         <w:t xml:space="preserve">b) Do </w:t>
       </w:r>
+      <w:proofErr w:type="spellStart"/>
       <w:r>
         <w:rPr>
           <w:b/>
@@ -11132,18 +12159,21 @@
         </w:rPr>
         <w:t>ErrCnt</w:t>
       </w:r>
+      <w:proofErr w:type="spellEnd"/>
       <w:r>
         <w:rPr>
           <w:rFonts w:hint="eastAsia"/>
         </w:rPr>
         <w:t xml:space="preserve"> and </w:t>
       </w:r>
+      <w:proofErr w:type="spellStart"/>
       <w:r>
         <w:rPr>
           <w:b/>
         </w:rPr>
         <w:t>Soh_ShutOffUpTimer</w:t>
       </w:r>
+      <w:proofErr w:type="spellEnd"/>
       <w:r>
         <w:rPr>
           <w:rFonts w:hint="eastAsia"/>
@@ -11318,12 +12348,14 @@
       <w:r>
         <w:t xml:space="preserve">Is the VSEP IC status bit </w:t>
       </w:r>
+      <w:proofErr w:type="spellStart"/>
       <w:r>
         <w:rPr>
           <w:b/>
         </w:rPr>
         <w:t>Soh_CnRStatus.FSE_En_Stat</w:t>
       </w:r>
+      <w:proofErr w:type="spellEnd"/>
       <w:r>
         <w:t xml:space="preserve"> cleared to false?</w:t>
       </w:r>
@@ -11412,6 +12444,7 @@
       <w:r>
         <w:t xml:space="preserve">fault code </w:t>
       </w:r>
+      <w:proofErr w:type="spellStart"/>
       <w:r>
         <w:rPr>
           <w:b/>
@@ -11424,6 +12457,7 @@
         </w:rPr>
         <w:t>LoopSeqFail</w:t>
       </w:r>
+      <w:proofErr w:type="spellEnd"/>
       <w:r>
         <w:t xml:space="preserve"> is set</w:t>
       </w:r>
@@ -11490,6 +12524,7 @@
       <w:pPr>
         <w:spacing w:line="240" w:lineRule="auto"/>
       </w:pPr>
+      <w:proofErr w:type="gramStart"/>
       <w:r>
         <w:rPr>
           <w:rFonts w:hint="eastAsia"/>
@@ -11499,6 +12534,7 @@
       <w:r>
         <w:t>)</w:t>
       </w:r>
+      <w:proofErr w:type="gramEnd"/>
       <w:r>
         <w:rPr>
           <w:rFonts w:hint="eastAsia"/>
@@ -11508,6 +12544,7 @@
       <w:r>
         <w:t xml:space="preserve">fault code </w:t>
       </w:r>
+      <w:proofErr w:type="spellStart"/>
       <w:r>
         <w:rPr>
           <w:b/>
@@ -11520,6 +12557,7 @@
         </w:rPr>
         <w:t>ShutOffTimeExpire</w:t>
       </w:r>
+      <w:proofErr w:type="spellEnd"/>
       <w:r>
         <w:rPr>
           <w:rFonts w:hint="eastAsia"/>
@@ -11599,17 +12637,33 @@
         </w:rPr>
         <w:t xml:space="preserve">g) Is the variable </w:t>
       </w:r>
+      <w:proofErr w:type="spellStart"/>
       <w:r>
         <w:rPr>
           <w:b/>
         </w:rPr>
-        <w:t>SbCOND_SOH_MainCPU_Flt</w:t>
-      </w:r>
-      <w:r>
-        <w:rPr>
-          <w:rFonts w:hint="eastAsia"/>
-        </w:rPr>
-        <w:t xml:space="preserve">  set?                                           </w:t>
+        <w:t>SbCOND_SOH_MainCPU_</w:t>
+      </w:r>
+      <w:proofErr w:type="gramStart"/>
+      <w:r>
+        <w:rPr>
+          <w:b/>
+        </w:rPr>
+        <w:t>Flt</w:t>
+      </w:r>
+      <w:proofErr w:type="spellEnd"/>
+      <w:r>
+        <w:rPr>
+          <w:rFonts w:hint="eastAsia"/>
+        </w:rPr>
+        <w:t xml:space="preserve">  set</w:t>
+      </w:r>
+      <w:proofErr w:type="gramEnd"/>
+      <w:r>
+        <w:rPr>
+          <w:rFonts w:hint="eastAsia"/>
+        </w:rPr>
+        <w:t xml:space="preserve">?                                           </w:t>
       </w:r>
       <w:r>
         <w:t xml:space="preserve">Yes  </w:t>
@@ -11746,12 +12800,14 @@
       <w:r>
         <w:t xml:space="preserve">Corrupt the values in the array </w:t>
       </w:r>
+      <w:proofErr w:type="spellStart"/>
       <w:r>
         <w:rPr>
           <w:b/>
         </w:rPr>
         <w:t>Soh_LoopSeq</w:t>
       </w:r>
+      <w:proofErr w:type="spellEnd"/>
     </w:p>
     <w:p>
       <w:pPr>
@@ -11820,12 +12876,14 @@
       <w:r>
         <w:t xml:space="preserve"> Corrupt the variable </w:t>
       </w:r>
+      <w:proofErr w:type="spellStart"/>
       <w:r>
         <w:rPr>
           <w:b/>
         </w:rPr>
         <w:t>Soh_IdTagExpect</w:t>
       </w:r>
+      <w:proofErr w:type="spellEnd"/>
       <w:r>
         <w:t xml:space="preserve">. </w:t>
       </w:r>
@@ -11896,12 +12954,14 @@
       <w:r>
         <w:t xml:space="preserve"> Corrupt the value of </w:t>
       </w:r>
+      <w:proofErr w:type="spellStart"/>
       <w:r>
         <w:rPr>
           <w:b/>
         </w:rPr>
         <w:t>Soh_IrqLoopSeqIdx</w:t>
       </w:r>
+      <w:proofErr w:type="spellEnd"/>
       <w:r>
         <w:t>.</w:t>
       </w:r>
@@ -11977,12 +13037,14 @@
       <w:r>
         <w:t xml:space="preserve">Corrupt the value of </w:t>
       </w:r>
+      <w:proofErr w:type="spellStart"/>
       <w:r>
         <w:rPr>
           <w:b/>
         </w:rPr>
         <w:t>Soh_SchdLoopSeqIdx</w:t>
       </w:r>
+      <w:proofErr w:type="spellEnd"/>
     </w:p>
     <w:p>
       <w:pPr>
@@ -12162,12 +13224,14 @@
         </w:rPr>
         <w:t xml:space="preserve"> </w:t>
       </w:r>
+      <w:proofErr w:type="spellStart"/>
       <w:r>
         <w:rPr>
           <w:b/>
         </w:rPr>
         <w:t>Soh_CnRValue</w:t>
       </w:r>
+      <w:proofErr w:type="spellEnd"/>
       <w:r>
         <w:t>,</w:t>
       </w:r>
@@ -12177,12 +13241,14 @@
         </w:rPr>
         <w:t xml:space="preserve"> </w:t>
       </w:r>
+      <w:proofErr w:type="spellStart"/>
       <w:r>
         <w:rPr>
           <w:b/>
         </w:rPr>
         <w:t>Soh_CnRStatus</w:t>
       </w:r>
+      <w:proofErr w:type="spellEnd"/>
       <w:r>
         <w:t>.</w:t>
       </w:r>
@@ -12269,6 +13335,7 @@
         </w:rPr>
         <w:t xml:space="preserve">, the fault code </w:t>
       </w:r>
+      <w:proofErr w:type="spellStart"/>
       <w:r>
         <w:rPr>
           <w:rFonts w:hint="eastAsia"/>
@@ -12282,6 +13349,7 @@
         </w:rPr>
         <w:t>CRCounterLow</w:t>
       </w:r>
+      <w:proofErr w:type="spellEnd"/>
       <w:r>
         <w:rPr>
           <w:rFonts w:hint="eastAsia"/>
@@ -12337,12 +13405,14 @@
       <w:r>
         <w:t xml:space="preserve">) Verify VSEP IC status bit </w:t>
       </w:r>
+      <w:proofErr w:type="spellStart"/>
       <w:r>
         <w:rPr>
           <w:b/>
         </w:rPr>
         <w:t>Soh_CnRStatus.FSE_En_Stat</w:t>
       </w:r>
+      <w:proofErr w:type="spellEnd"/>
       <w:r>
         <w:t xml:space="preserve"> is cleared when the failure condition is met.</w:t>
       </w:r>
@@ -12355,14 +13425,30 @@
         <w:rPr>
           <w:rFonts w:hint="eastAsia"/>
         </w:rPr>
-        <w:t xml:space="preserve">    f ) Verify the diagnose interface variable </w:t>
-      </w:r>
+        <w:t xml:space="preserve">    </w:t>
+      </w:r>
+      <w:proofErr w:type="gramStart"/>
+      <w:r>
+        <w:rPr>
+          <w:rFonts w:hint="eastAsia"/>
+        </w:rPr>
+        <w:t>f )</w:t>
+      </w:r>
+      <w:proofErr w:type="gramEnd"/>
+      <w:r>
+        <w:rPr>
+          <w:rFonts w:hint="eastAsia"/>
+        </w:rPr>
+        <w:t xml:space="preserve"> Verify the diagnose interface variable </w:t>
+      </w:r>
+      <w:proofErr w:type="spellStart"/>
       <w:r>
         <w:rPr>
           <w:b/>
         </w:rPr>
         <w:t>SbCOND_SOH_CheckingCPU_Flt</w:t>
       </w:r>
+      <w:proofErr w:type="spellEnd"/>
       <w:r>
         <w:rPr>
           <w:rFonts w:hint="eastAsia"/>
@@ -12494,6 +13580,7 @@
       <w:r>
         <w:t xml:space="preserve">the fault code </w:t>
       </w:r>
+      <w:proofErr w:type="spellStart"/>
       <w:r>
         <w:rPr>
           <w:b/>
@@ -12506,6 +13593,7 @@
         </w:rPr>
         <w:t>CRCounterFail</w:t>
       </w:r>
+      <w:proofErr w:type="spellEnd"/>
       <w:r>
         <w:t xml:space="preserve"> is set,</w:t>
       </w:r>
@@ -12555,12 +13643,14 @@
       <w:r>
         <w:t xml:space="preserve">c) Verify VSEP IC status bit </w:t>
       </w:r>
+      <w:proofErr w:type="spellStart"/>
       <w:r>
         <w:rPr>
           <w:b/>
         </w:rPr>
         <w:t>Soh_CnRStatus.FSE_En_Stat</w:t>
       </w:r>
+      <w:proofErr w:type="spellEnd"/>
       <w:r>
         <w:t xml:space="preserve"> is cleared when the failure condition is met.</w:t>
       </w:r>
@@ -12575,12 +13665,14 @@
         </w:rPr>
         <w:t xml:space="preserve">    d) Verify the diagnose interface variable </w:t>
       </w:r>
+      <w:proofErr w:type="spellStart"/>
       <w:r>
         <w:rPr>
           <w:b/>
         </w:rPr>
         <w:t>SbCOND_SOH_CheckingCPU_Flt</w:t>
       </w:r>
+      <w:proofErr w:type="spellEnd"/>
       <w:r>
         <w:rPr>
           <w:rFonts w:hint="eastAsia"/>
@@ -12607,6 +13699,7 @@
       <w:pPr>
         <w:spacing w:line="240" w:lineRule="auto"/>
       </w:pPr>
+      <w:proofErr w:type="gramStart"/>
       <w:r>
         <w:rPr>
           <w:rFonts w:hint="eastAsia"/>
@@ -12614,7 +13707,11 @@
         <w:t>4</w:t>
       </w:r>
       <w:r>
-        <w:t>.a) Is RESPCOUNT decremented by four for each C&amp;R test with error?</w:t>
+        <w:t>.a</w:t>
+      </w:r>
+      <w:proofErr w:type="gramEnd"/>
+      <w:r>
+        <w:t>) Is RESPCOUNT decremented by four for each C&amp;R test with error?</w:t>
       </w:r>
       <w:r>
         <w:tab/>
@@ -12824,25 +13921,45 @@
         </w:rPr>
         <w:t xml:space="preserve">   c) Is fault code </w:t>
       </w:r>
+      <w:proofErr w:type="spellStart"/>
       <w:r>
         <w:rPr>
           <w:rFonts w:hint="eastAsia"/>
           <w:b/>
         </w:rPr>
-        <w:t>Soh_FaultLogNVM.Bits.</w:t>
-      </w:r>
-      <w:r>
-        <w:rPr>
+        <w:t>Soh_</w:t>
+      </w:r>
+      <w:proofErr w:type="gramStart"/>
+      <w:r>
+        <w:rPr>
+          <w:rFonts w:hint="eastAsia"/>
           <w:b/>
         </w:rPr>
+        <w:t>FaultLogNVM.Bits</w:t>
+      </w:r>
+      <w:proofErr w:type="spellEnd"/>
+      <w:r>
+        <w:rPr>
+          <w:rFonts w:hint="eastAsia"/>
+          <w:b/>
+        </w:rPr>
+        <w:t>.</w:t>
+      </w:r>
+      <w:proofErr w:type="gramEnd"/>
+      <w:r>
+        <w:rPr>
+          <w:b/>
+        </w:rPr>
         <w:t xml:space="preserve"> </w:t>
       </w:r>
+      <w:proofErr w:type="spellStart"/>
       <w:r>
         <w:rPr>
           <w:b/>
         </w:rPr>
         <w:t>CRCounterLow</w:t>
       </w:r>
+      <w:proofErr w:type="spellEnd"/>
       <w:r>
         <w:rPr>
           <w:rFonts w:hint="eastAsia"/>
@@ -13005,9 +14122,11 @@
       <w:r>
         <w:t xml:space="preserve">Is the VSEP IC status bit </w:t>
       </w:r>
+      <w:proofErr w:type="spellStart"/>
       <w:r>
         <w:t>Soh_CnRStatus.FSE_En_Stat</w:t>
       </w:r>
+      <w:proofErr w:type="spellEnd"/>
       <w:r>
         <w:t xml:space="preserve"> cleared to false?</w:t>
       </w:r>
@@ -13077,12 +14196,14 @@
         </w:rPr>
         <w:t xml:space="preserve">   g) Is the variable </w:t>
       </w:r>
+      <w:proofErr w:type="spellStart"/>
       <w:r>
         <w:rPr>
           <w:b/>
         </w:rPr>
         <w:t>SbCOND_SOH_CheckingCPU_Flt</w:t>
       </w:r>
+      <w:proofErr w:type="spellEnd"/>
       <w:r>
         <w:rPr>
           <w:rFonts w:hint="eastAsia"/>
@@ -13283,7 +14404,7 @@
           <v:shape id="_x0000_i1025" type="#_x0000_t75" style="width:76.3pt;height:48.35pt" o:ole="">
             <v:imagedata r:id="rId29" o:title=""/>
           </v:shape>
-          <o:OLEObject Type="Embed" ProgID="Package" ShapeID="_x0000_i1025" DrawAspect="Icon" ObjectID="_1496682942" r:id="rId30"/>
+          <o:OLEObject Type="Embed" ProgID="Package" ShapeID="_x0000_i1025" DrawAspect="Icon" ObjectID="_1496683129" r:id="rId30"/>
         </w:object>
       </w:r>
     </w:p>
@@ -13303,11 +14424,20 @@
         <w:t>5</w:t>
       </w:r>
       <w:r>
-        <w:t>. a)</w:t>
+        <w:t xml:space="preserve">. </w:t>
+      </w:r>
+      <w:proofErr w:type="gramStart"/>
+      <w:r>
+        <w:t>a</w:t>
+      </w:r>
+      <w:proofErr w:type="gramEnd"/>
+      <w:r>
+        <w:t>)</w:t>
       </w:r>
       <w:r>
         <w:t xml:space="preserve"> Is the </w:t>
       </w:r>
+      <w:proofErr w:type="spellStart"/>
       <w:r>
         <w:rPr>
           <w:b/>
@@ -13320,6 +14450,7 @@
         </w:rPr>
         <w:t>CRCounterFail</w:t>
       </w:r>
+      <w:proofErr w:type="spellEnd"/>
       <w:r>
         <w:t xml:space="preserve"> bit set to true?</w:t>
       </w:r>
@@ -13491,9 +14622,11 @@
       <w:r>
         <w:t xml:space="preserve">Is the VSEP IC status bit </w:t>
       </w:r>
+      <w:proofErr w:type="spellStart"/>
       <w:r>
         <w:t>Soh_CnRStatus.FSE_En_Stat</w:t>
       </w:r>
+      <w:proofErr w:type="spellEnd"/>
       <w:r>
         <w:t xml:space="preserve"> cleared to false?</w:t>
       </w:r>
@@ -13566,12 +14699,14 @@
         </w:rPr>
         <w:t xml:space="preserve">    g) Is the variable </w:t>
       </w:r>
+      <w:proofErr w:type="spellStart"/>
       <w:r>
         <w:rPr>
           <w:b/>
         </w:rPr>
         <w:t>SbCOND_SOH_CheckingCPU_Flt</w:t>
       </w:r>
+      <w:proofErr w:type="spellEnd"/>
       <w:r>
         <w:rPr>
           <w:rFonts w:hint="eastAsia"/>
@@ -13746,7 +14881,7 @@
           <v:shape id="_x0000_i1026" type="#_x0000_t75" style="width:76.3pt;height:48.35pt" o:ole="">
             <v:imagedata r:id="rId32" o:title=""/>
           </v:shape>
-          <o:OLEObject Type="Embed" ProgID="Package" ShapeID="_x0000_i1026" DrawAspect="Icon" ObjectID="_1496682943" r:id="rId33"/>
+          <o:OLEObject Type="Embed" ProgID="Package" ShapeID="_x0000_i1026" DrawAspect="Icon" ObjectID="_1496683130" r:id="rId33"/>
         </w:object>
       </w:r>
     </w:p>
@@ -13924,12 +15059,14 @@
       <w:r>
         <w:t xml:space="preserve">. Watch and data log the following variables: </w:t>
       </w:r>
+      <w:proofErr w:type="spellStart"/>
       <w:r>
         <w:rPr>
           <w:b/>
         </w:rPr>
         <w:t>Soh_CnRValue</w:t>
       </w:r>
+      <w:proofErr w:type="spellEnd"/>
       <w:r>
         <w:t>,</w:t>
       </w:r>
@@ -13939,12 +15076,14 @@
         </w:rPr>
         <w:t xml:space="preserve"> </w:t>
       </w:r>
+      <w:proofErr w:type="spellStart"/>
       <w:r>
         <w:rPr>
           <w:b/>
         </w:rPr>
         <w:t>Soh_CnRStatus</w:t>
       </w:r>
+      <w:proofErr w:type="spellEnd"/>
       <w:r>
         <w:rPr>
           <w:rFonts w:hint="eastAsia"/>
@@ -14009,14 +15148,24 @@
         <w:t>a</w:t>
       </w:r>
       <w:r>
-        <w:t>) Verify the fault code Soh_FaultLogNVM.Bits.</w:t>
+        <w:t xml:space="preserve">) Verify the fault code </w:t>
+      </w:r>
+      <w:proofErr w:type="spellStart"/>
+      <w:r>
+        <w:t>Soh_FaultLogNVM.Bits</w:t>
+      </w:r>
+      <w:proofErr w:type="spellEnd"/>
+      <w:r>
+        <w:t>.</w:t>
       </w:r>
       <w:r>
         <w:t xml:space="preserve"> </w:t>
       </w:r>
+      <w:proofErr w:type="spellStart"/>
       <w:r>
         <w:t>CRTimeoutFail</w:t>
       </w:r>
+      <w:proofErr w:type="spellEnd"/>
       <w:r>
         <w:t xml:space="preserve"> is set.</w:t>
       </w:r>
@@ -14066,12 +15215,14 @@
       <w:r>
         <w:t xml:space="preserve">) Verify VSEP IC status bit </w:t>
       </w:r>
+      <w:proofErr w:type="spellStart"/>
       <w:r>
         <w:rPr>
           <w:b/>
         </w:rPr>
         <w:t>Soh_CnRStatus.FSE_En_Stat</w:t>
       </w:r>
+      <w:proofErr w:type="spellEnd"/>
       <w:r>
         <w:t xml:space="preserve"> is cleared when the failure condition is met.</w:t>
       </w:r>
@@ -14086,12 +15237,14 @@
         </w:rPr>
         <w:t xml:space="preserve">d) Verify the diagnose interface variable </w:t>
       </w:r>
+      <w:proofErr w:type="spellStart"/>
       <w:r>
         <w:rPr>
           <w:b/>
         </w:rPr>
         <w:t>SbCOND_SOH_CheckingCPU_Flt</w:t>
       </w:r>
+      <w:proofErr w:type="spellEnd"/>
       <w:r>
         <w:rPr>
           <w:rFonts w:hint="eastAsia"/>
@@ -14119,6 +15272,7 @@
       <w:r>
         <w:t xml:space="preserve">. </w:t>
       </w:r>
+      <w:proofErr w:type="gramStart"/>
       <w:r>
         <w:rPr>
           <w:rFonts w:hint="eastAsia"/>
@@ -14126,7 +15280,11 @@
         <w:t xml:space="preserve">Recovery </w:t>
       </w:r>
       <w:r>
-        <w:t xml:space="preserve"> the C&amp;R response sending.</w:t>
+        <w:t xml:space="preserve"> the</w:t>
+      </w:r>
+      <w:proofErr w:type="gramEnd"/>
+      <w:r>
+        <w:t xml:space="preserve"> C&amp;R response sending.</w:t>
       </w:r>
       <w:r>
         <w:rPr>
@@ -14137,12 +15295,14 @@
       <w:r>
         <w:t xml:space="preserve"> the VSEP IC status bit </w:t>
       </w:r>
+      <w:proofErr w:type="spellStart"/>
       <w:r>
         <w:rPr>
           <w:b/>
         </w:rPr>
         <w:t>Soh_CnRStatus.Bits.CRDisarm_Stat</w:t>
       </w:r>
+      <w:proofErr w:type="spellEnd"/>
       <w:r>
         <w:t xml:space="preserve"> to 1</w:t>
       </w:r>
@@ -14158,12 +15318,14 @@
       <w:r>
         <w:t xml:space="preserve"> Verify the fault code </w:t>
       </w:r>
+      <w:proofErr w:type="spellStart"/>
       <w:r>
         <w:rPr>
           <w:b/>
         </w:rPr>
         <w:t>Soh_FaultLogNVM.Bits</w:t>
       </w:r>
+      <w:proofErr w:type="spellEnd"/>
       <w:r>
         <w:rPr>
           <w:rFonts w:hint="eastAsia"/>
@@ -14174,12 +15336,14 @@
       <w:r>
         <w:t xml:space="preserve"> </w:t>
       </w:r>
+      <w:proofErr w:type="spellStart"/>
       <w:r>
         <w:rPr>
           <w:b/>
         </w:rPr>
         <w:t>CRDisarmed</w:t>
       </w:r>
+      <w:proofErr w:type="spellEnd"/>
       <w:r>
         <w:t xml:space="preserve"> is set.</w:t>
       </w:r>
@@ -14217,12 +15381,14 @@
       <w:r>
         <w:t xml:space="preserve">Verify VSEP IC status bit </w:t>
       </w:r>
+      <w:proofErr w:type="spellStart"/>
       <w:r>
         <w:rPr>
           <w:b/>
         </w:rPr>
         <w:t>Soh_CnRStatus.FSE_En_Stat</w:t>
       </w:r>
+      <w:proofErr w:type="spellEnd"/>
       <w:r>
         <w:t xml:space="preserve"> is cleared when the failure condition is met.</w:t>
       </w:r>
@@ -14237,12 +15403,14 @@
         </w:rPr>
         <w:t xml:space="preserve">c)  Verify the diagnose interface variable </w:t>
       </w:r>
+      <w:proofErr w:type="spellStart"/>
       <w:r>
         <w:rPr>
           <w:b/>
         </w:rPr>
         <w:t>SbCOND_SOH_CheckingCPU_Flt</w:t>
       </w:r>
+      <w:proofErr w:type="spellEnd"/>
       <w:r>
         <w:rPr>
           <w:rFonts w:hint="eastAsia"/>
@@ -14292,21 +15460,31 @@
       <w:r>
         <w:t xml:space="preserve"> Is the </w:t>
       </w:r>
+      <w:proofErr w:type="spellStart"/>
       <w:r>
         <w:rPr>
           <w:b/>
         </w:rPr>
-        <w:t>Soh_FaultLogNVM.Bits.</w:t>
+        <w:t>Soh_FaultLogNVM.Bits</w:t>
+      </w:r>
+      <w:proofErr w:type="spellEnd"/>
+      <w:r>
+        <w:rPr>
+          <w:b/>
+        </w:rPr>
+        <w:t>.</w:t>
       </w:r>
       <w:r>
         <w:t xml:space="preserve"> </w:t>
       </w:r>
+      <w:proofErr w:type="spellStart"/>
       <w:r>
         <w:rPr>
           <w:b/>
         </w:rPr>
         <w:t>CRTimeoutFail</w:t>
       </w:r>
+      <w:proofErr w:type="spellEnd"/>
       <w:r>
         <w:t xml:space="preserve"> bit set to true?</w:t>
       </w:r>
@@ -14466,12 +15644,14 @@
       <w:r>
         <w:t xml:space="preserve">Is the VSEP IC status bit </w:t>
       </w:r>
+      <w:proofErr w:type="spellStart"/>
       <w:r>
         <w:rPr>
           <w:b/>
         </w:rPr>
         <w:t>Soh_CnRStatus.FSE_En_Stat</w:t>
       </w:r>
+      <w:proofErr w:type="spellEnd"/>
       <w:r>
         <w:t xml:space="preserve"> cleared to false?</w:t>
       </w:r>
@@ -14544,12 +15724,14 @@
         </w:rPr>
         <w:t xml:space="preserve">d) Is the variable </w:t>
       </w:r>
+      <w:proofErr w:type="spellStart"/>
       <w:r>
         <w:rPr>
           <w:b/>
         </w:rPr>
         <w:t>SbCOND_SOH_CheckingCPU_Flt</w:t>
       </w:r>
+      <w:proofErr w:type="spellEnd"/>
       <w:r>
         <w:rPr>
           <w:rFonts w:hint="eastAsia"/>
@@ -14713,6 +15895,7 @@
       <w:r>
         <w:t xml:space="preserve">Is the </w:t>
       </w:r>
+      <w:proofErr w:type="spellStart"/>
       <w:r>
         <w:rPr>
           <w:b/>
@@ -14723,7 +15906,14 @@
         <w:rPr>
           <w:b/>
         </w:rPr>
-        <w:t xml:space="preserve">CRDisarmed </w:t>
+        <w:t>CRDisarmed</w:t>
+      </w:r>
+      <w:proofErr w:type="spellEnd"/>
+      <w:r>
+        <w:rPr>
+          <w:b/>
+        </w:rPr>
+        <w:t xml:space="preserve"> </w:t>
       </w:r>
       <w:r>
         <w:t>bit set to true?</w:t>
@@ -14887,12 +16077,14 @@
       <w:r>
         <w:t xml:space="preserve">Is the VSEP IC status bit </w:t>
       </w:r>
+      <w:proofErr w:type="spellStart"/>
       <w:r>
         <w:rPr>
           <w:b/>
         </w:rPr>
         <w:t>Soh_CnRStatus.FSE_En_Stat</w:t>
       </w:r>
+      <w:proofErr w:type="spellEnd"/>
       <w:r>
         <w:t xml:space="preserve"> cleared to false?</w:t>
       </w:r>
@@ -14965,12 +16157,14 @@
         </w:rPr>
         <w:t xml:space="preserve">e) Is the variable </w:t>
       </w:r>
+      <w:proofErr w:type="spellStart"/>
       <w:r>
         <w:rPr>
           <w:b/>
         </w:rPr>
         <w:t>SbCOND_SOH_CheckingCPU_Flt</w:t>
       </w:r>
+      <w:proofErr w:type="spellEnd"/>
       <w:r>
         <w:rPr>
           <w:rFonts w:hint="eastAsia"/>
@@ -15294,21 +16488,25 @@
       <w:r>
         <w:t xml:space="preserve">. Watch the following variables: </w:t>
       </w:r>
+      <w:proofErr w:type="spellStart"/>
       <w:r>
         <w:rPr>
           <w:b/>
         </w:rPr>
         <w:t>Soh_LoopCnt</w:t>
       </w:r>
+      <w:proofErr w:type="spellEnd"/>
       <w:r>
         <w:t xml:space="preserve">, </w:t>
       </w:r>
+      <w:proofErr w:type="spellStart"/>
       <w:r>
         <w:rPr>
           <w:b/>
         </w:rPr>
         <w:t>Soh_TestComp</w:t>
       </w:r>
+      <w:proofErr w:type="spellEnd"/>
     </w:p>
     <w:p>
       <w:pPr>
@@ -15424,12 +16622,14 @@
         </w:rPr>
         <w:t xml:space="preserve">a) SOH test complete flag </w:t>
       </w:r>
+      <w:proofErr w:type="spellStart"/>
       <w:r>
         <w:rPr>
           <w:b/>
         </w:rPr>
         <w:t>Soh_TestComp</w:t>
       </w:r>
+      <w:proofErr w:type="spellEnd"/>
       <w:r>
         <w:rPr>
           <w:rFonts w:hint="eastAsia"/>
@@ -15804,12 +17004,14 @@
         </w:rPr>
         <w:t xml:space="preserve">a) Does </w:t>
       </w:r>
+      <w:proofErr w:type="spellStart"/>
       <w:r>
         <w:rPr>
           <w:b/>
         </w:rPr>
         <w:t>Soh_TestComp</w:t>
       </w:r>
+      <w:proofErr w:type="spellEnd"/>
       <w:r>
         <w:rPr>
           <w:rFonts w:hint="eastAsia"/>
@@ -16034,15 +17236,19 @@
         </w:rPr>
         <w:t xml:space="preserve">Odd Loop, Disable </w:t>
       </w:r>
+      <w:proofErr w:type="spellStart"/>
+      <w:proofErr w:type="gramStart"/>
       <w:r>
         <w:t>ValidateCpuLoopSeq</w:t>
       </w:r>
+      <w:proofErr w:type="spellEnd"/>
       <w:r>
         <w:rPr>
           <w:rFonts w:hint="eastAsia"/>
         </w:rPr>
         <w:t>()</w:t>
       </w:r>
+      <w:proofErr w:type="gramEnd"/>
     </w:p>
     <w:p>
       <w:pPr>
@@ -16113,9 +17319,11 @@
         </w:rPr>
         <w:t xml:space="preserve">Odd Loop, Disable </w:t>
       </w:r>
+      <w:proofErr w:type="spellStart"/>
       <w:r>
         <w:t>ValidateCpuOperation</w:t>
       </w:r>
+      <w:proofErr w:type="spellEnd"/>
       <w:r>
         <w:rPr>
           <w:rFonts w:hint="eastAsia"/>
@@ -16199,15 +17407,19 @@
         </w:rPr>
         <w:t xml:space="preserve">Even Loop, Disable </w:t>
       </w:r>
+      <w:proofErr w:type="spellStart"/>
+      <w:proofErr w:type="gramStart"/>
       <w:r>
         <w:t>ValidateSysClkFreq</w:t>
       </w:r>
+      <w:proofErr w:type="spellEnd"/>
       <w:r>
         <w:rPr>
           <w:rFonts w:hint="eastAsia"/>
         </w:rPr>
         <w:t>()</w:t>
       </w:r>
+      <w:proofErr w:type="gramEnd"/>
     </w:p>
     <w:p>
       <w:pPr>
@@ -16283,15 +17495,19 @@
         </w:rPr>
         <w:t xml:space="preserve">Even Loop, Disable </w:t>
       </w:r>
+      <w:proofErr w:type="spellStart"/>
+      <w:proofErr w:type="gramStart"/>
       <w:r>
         <w:t>ValidateEtcSohIrqFreq</w:t>
       </w:r>
+      <w:proofErr w:type="spellEnd"/>
       <w:r>
         <w:rPr>
           <w:rFonts w:hint="eastAsia"/>
         </w:rPr>
         <w:t>()</w:t>
       </w:r>
+      <w:proofErr w:type="gramEnd"/>
     </w:p>
     <w:p>
       <w:pPr>
@@ -16362,15 +17578,19 @@
         </w:rPr>
         <w:t xml:space="preserve">Even Loop, Disable </w:t>
       </w:r>
+      <w:proofErr w:type="spellStart"/>
+      <w:proofErr w:type="gramStart"/>
       <w:r>
         <w:t>ValidateRtiFreq</w:t>
       </w:r>
+      <w:proofErr w:type="spellEnd"/>
       <w:r>
         <w:rPr>
           <w:rFonts w:hint="eastAsia"/>
         </w:rPr>
         <w:t>()</w:t>
       </w:r>
+      <w:proofErr w:type="gramEnd"/>
     </w:p>
     <w:p>
       <w:pPr>
@@ -16447,15 +17667,19 @@
         </w:rPr>
         <w:t xml:space="preserve">Even Loop, Disable </w:t>
       </w:r>
+      <w:proofErr w:type="spellStart"/>
+      <w:proofErr w:type="gramStart"/>
       <w:r>
         <w:t>CpuOperatingErrHandler</w:t>
       </w:r>
+      <w:proofErr w:type="spellEnd"/>
       <w:r>
         <w:rPr>
           <w:rFonts w:hint="eastAsia"/>
         </w:rPr>
         <w:t>()</w:t>
       </w:r>
+      <w:proofErr w:type="gramEnd"/>
     </w:p>
     <w:p>
       <w:pPr>
@@ -16517,20 +17741,38 @@
           <w:rFonts w:hint="eastAsia"/>
           <w:highlight w:val="yellow"/>
         </w:rPr>
-        <w:t xml:space="preserve">Notice:  SOH Logic Not Support  </w:t>
-      </w:r>
+        <w:t xml:space="preserve">Notice:  SOH Logic Not </w:t>
+      </w:r>
+      <w:proofErr w:type="gramStart"/>
+      <w:r>
+        <w:rPr>
+          <w:rFonts w:hint="eastAsia"/>
+          <w:highlight w:val="yellow"/>
+        </w:rPr>
+        <w:t xml:space="preserve">Support  </w:t>
+      </w:r>
+      <w:proofErr w:type="spellStart"/>
       <w:r>
         <w:rPr>
           <w:b/>
           <w:highlight w:val="yellow"/>
         </w:rPr>
-        <w:t>Soh_FaultLog.Bits.SPIFail</w:t>
-      </w:r>
-      <w:r>
-        <w:rPr>
-          <w:rFonts w:hint="eastAsia"/>
+        <w:t>Soh</w:t>
+      </w:r>
+      <w:proofErr w:type="gramEnd"/>
+      <w:r>
+        <w:rPr>
+          <w:b/>
           <w:highlight w:val="yellow"/>
         </w:rPr>
+        <w:t>_FaultLog.Bits.SPIFail</w:t>
+      </w:r>
+      <w:proofErr w:type="spellEnd"/>
+      <w:r>
+        <w:rPr>
+          <w:rFonts w:hint="eastAsia"/>
+          <w:highlight w:val="yellow"/>
+        </w:rPr>
         <w:t xml:space="preserve"> In current software</w:t>
       </w:r>
       <w:r>
@@ -16621,14 +17863,20 @@
         <w:t>1</w:t>
       </w:r>
       <w:r>
-        <w:t>. Watch and data log the following variables: Soh_FaultLogNVM</w:t>
-      </w:r>
+        <w:t xml:space="preserve">. Watch and data log the following variables: </w:t>
+      </w:r>
+      <w:proofErr w:type="spellStart"/>
+      <w:r>
+        <w:t>Soh_FaultLogNVM</w:t>
+      </w:r>
+      <w:proofErr w:type="spellEnd"/>
       <w:r>
         <w:rPr>
           <w:rFonts w:hint="eastAsia"/>
         </w:rPr>
         <w:t xml:space="preserve">, </w:t>
       </w:r>
+      <w:proofErr w:type="spellStart"/>
       <w:r>
         <w:t>Soh_Test</w:t>
       </w:r>
@@ -16636,7 +17884,14 @@
         <w:rPr>
           <w:rFonts w:hint="eastAsia"/>
         </w:rPr>
-        <w:t>Result,</w:t>
+        <w:t>Result</w:t>
+      </w:r>
+      <w:proofErr w:type="spellEnd"/>
+      <w:r>
+        <w:rPr>
+          <w:rFonts w:hint="eastAsia"/>
+        </w:rPr>
+        <w:t>,</w:t>
       </w:r>
     </w:p>
     <w:p>
@@ -16681,11 +17936,26 @@
         <w:rPr>
           <w:rFonts w:hint="eastAsia"/>
         </w:rPr>
-        <w:t xml:space="preserve">4.  a) Verify </w:t>
+        <w:t xml:space="preserve">4.  </w:t>
+      </w:r>
+      <w:proofErr w:type="gramStart"/>
+      <w:r>
+        <w:rPr>
+          <w:rFonts w:hint="eastAsia"/>
+        </w:rPr>
+        <w:t>a</w:t>
+      </w:r>
+      <w:proofErr w:type="gramEnd"/>
+      <w:r>
+        <w:rPr>
+          <w:rFonts w:hint="eastAsia"/>
+        </w:rPr>
+        <w:t xml:space="preserve">) Verify </w:t>
       </w:r>
       <w:r>
         <w:t xml:space="preserve">the fault code </w:t>
       </w:r>
+      <w:proofErr w:type="spellStart"/>
       <w:r>
         <w:rPr>
           <w:b/>
@@ -16698,6 +17968,7 @@
         </w:rPr>
         <w:t>SPICommFail</w:t>
       </w:r>
+      <w:proofErr w:type="spellEnd"/>
       <w:r>
         <w:rPr>
           <w:rFonts w:hint="eastAsia"/>
@@ -16786,15 +18057,18 @@
       <w:r>
         <w:t xml:space="preserve">. </w:t>
       </w:r>
+      <w:proofErr w:type="gramStart"/>
       <w:r>
         <w:rPr>
           <w:rFonts w:hint="eastAsia"/>
         </w:rPr>
         <w:t>a</w:t>
       </w:r>
+      <w:proofErr w:type="gramEnd"/>
       <w:r>
         <w:t xml:space="preserve">) Is the </w:t>
       </w:r>
+      <w:proofErr w:type="spellStart"/>
       <w:r>
         <w:rPr>
           <w:b/>
@@ -16807,6 +18081,7 @@
         </w:rPr>
         <w:t>SPICommFail</w:t>
       </w:r>
+      <w:proofErr w:type="spellEnd"/>
       <w:r>
         <w:rPr>
           <w:rFonts w:hint="eastAsia"/>
@@ -17110,7 +18385,7 @@
         <w:rStyle w:val="PageNumber"/>
         <w:noProof/>
       </w:rPr>
-      <w:t>1</w:t>
+      <w:t>30</w:t>
     </w:r>
     <w:r>
       <w:rPr>
@@ -27101,7 +28376,7 @@
 </file>
 
 <file path=customXml/itemProps1.xml><?xml version="1.0" encoding="utf-8"?>
-<ds:datastoreItem xmlns:ds="http://schemas.openxmlformats.org/officeDocument/2006/customXml" ds:itemID="{FDAC70A8-633A-4384-87B2-A3928F67CCD9}">
+<ds:datastoreItem xmlns:ds="http://schemas.openxmlformats.org/officeDocument/2006/customXml" ds:itemID="{BB4D8CF1-80B5-4AB3-9F33-568447EBE2A1}">
   <ds:schemaRefs>
     <ds:schemaRef ds:uri="http://schemas.openxmlformats.org/officeDocument/2006/bibliography"/>
   </ds:schemaRefs>

</xml_diff>